<commit_message>
correcao da AC5 parte 1
</commit_message>
<xml_diff>
--- a/04 - Glossário.docx
+++ b/04 - Glossário.docx
@@ -388,7 +388,7 @@
               <w:jc w:val="center"/>
             </w:pPr>
             <w:r>
-              <w:t>Boleto</w:t>
+              <w:t>Caixa (conceito financeiro)</w:t>
             </w:r>
           </w:p>
         </w:tc>
@@ -424,8 +424,20 @@
               <w:t>D</w:t>
             </w:r>
             <w:r>
-              <w:t>ocumento emitido por alguém que presta serviços ou vende produtos e que tem como função a cobrança deles. A pessoa que emite (cedente) pode receber do comprador (sacado) o valor do pagamento do seu produto ou serviço.</w:t>
-            </w:r>
+              <w:t>enominação de uma conta que registra o valor dos recursos imediatamente disponíveis, para efetuar pagamentos. A conta registra, de maneira ordenada, montantes recebidos e pagos.</w:t>
+            </w:r>
+          </w:p>
+          <w:p>
+            <w:pPr>
+              <w:widowControl w:val="0"/>
+              <w:pBdr>
+                <w:top w:val="nil"/>
+                <w:left w:val="nil"/>
+                <w:bottom w:val="nil"/>
+                <w:right w:val="nil"/>
+                <w:between w:val="nil"/>
+              </w:pBdr>
+            </w:pPr>
           </w:p>
         </w:tc>
       </w:tr>
@@ -464,7 +476,7 @@
               <w:jc w:val="center"/>
             </w:pPr>
             <w:r>
-              <w:t>Caixa (conceito financeiro)</w:t>
+              <w:t>Catálogo</w:t>
             </w:r>
           </w:p>
         </w:tc>
@@ -497,23 +509,11 @@
               </w:pBdr>
             </w:pPr>
             <w:r>
-              <w:t>D</w:t>
-            </w:r>
-            <w:r>
-              <w:t>enominação de uma conta que registra o valor dos recursos imediatamente disponíveis, para efetuar pagamentos. A conta registra, de maneira ordenada, montantes recebidos e pagos.</w:t>
-            </w:r>
-          </w:p>
-          <w:p>
-            <w:pPr>
-              <w:widowControl w:val="0"/>
-              <w:pBdr>
-                <w:top w:val="nil"/>
-                <w:left w:val="nil"/>
-                <w:bottom w:val="nil"/>
-                <w:right w:val="nil"/>
-                <w:between w:val="nil"/>
-              </w:pBdr>
-            </w:pPr>
+              <w:t>P</w:t>
+            </w:r>
+            <w:r>
+              <w:t>eças gráficas impressas cujo objetivo principal é trazer informações técnicas específicas sobre cada um dos produtos comercializados pela empresa.</w:t>
+            </w:r>
           </w:p>
         </w:tc>
       </w:tr>
@@ -552,7 +552,7 @@
               <w:jc w:val="center"/>
             </w:pPr>
             <w:r>
-              <w:t>Cartão de crédito</w:t>
+              <w:t>Cliente</w:t>
             </w:r>
           </w:p>
         </w:tc>
@@ -583,25 +583,282 @@
                 <w:right w:val="nil"/>
                 <w:between w:val="nil"/>
               </w:pBdr>
-            </w:pPr>
-            <w:r>
-              <w:t>D</w:t>
-            </w:r>
-            <w:r>
-              <w:t>enominação de uma conta que registra o valor dos recursos imediatamente disponíveis, para efetuar pagamentos. A conta registra, de maneira ordenada, montantes recebidos e pagos.</w:t>
-            </w:r>
-          </w:p>
-          <w:p>
-            <w:pPr>
-              <w:widowControl w:val="0"/>
-              <w:pBdr>
-                <w:top w:val="nil"/>
-                <w:left w:val="nil"/>
-                <w:bottom w:val="nil"/>
-                <w:right w:val="nil"/>
-                <w:between w:val="nil"/>
-              </w:pBdr>
-            </w:pPr>
+              <w:rPr>
+                <w:color w:val="404040"/>
+                <w:sz w:val="24"/>
+                <w:szCs w:val="24"/>
+                <w:shd w:val="clear" w:color="auto" w:fill="FFFFFF"/>
+              </w:rPr>
+            </w:pPr>
+            <w:r>
+              <w:rPr>
+                <w:color w:val="404040"/>
+                <w:sz w:val="24"/>
+                <w:szCs w:val="24"/>
+                <w:shd w:val="clear" w:color="auto" w:fill="FFFFFF"/>
+              </w:rPr>
+              <w:t>Pessoa que compra de um comerciante, que recorre a um homem de negócios, a um banco, a um advogado, a um médico etc.</w:t>
+            </w:r>
+          </w:p>
+          <w:p>
+            <w:pPr>
+              <w:widowControl w:val="0"/>
+              <w:pBdr>
+                <w:top w:val="nil"/>
+                <w:left w:val="nil"/>
+                <w:bottom w:val="nil"/>
+                <w:right w:val="nil"/>
+                <w:between w:val="nil"/>
+              </w:pBdr>
+              <w:rPr>
+                <w:color w:val="404040"/>
+                <w:sz w:val="24"/>
+                <w:szCs w:val="24"/>
+                <w:shd w:val="clear" w:color="auto" w:fill="FFFFFF"/>
+              </w:rPr>
+            </w:pPr>
+            <w:r>
+              <w:rPr>
+                <w:color w:val="404040"/>
+                <w:sz w:val="24"/>
+                <w:szCs w:val="24"/>
+                <w:shd w:val="clear" w:color="auto" w:fill="FFFFFF"/>
+              </w:rPr>
+              <w:t>Cliente possui:</w:t>
+            </w:r>
+          </w:p>
+          <w:p>
+            <w:pPr>
+              <w:pStyle w:val="PargrafodaLista"/>
+              <w:widowControl w:val="0"/>
+              <w:numPr>
+                <w:ilvl w:val="0"/>
+                <w:numId w:val="8"/>
+              </w:numPr>
+              <w:pBdr>
+                <w:top w:val="nil"/>
+                <w:left w:val="nil"/>
+                <w:bottom w:val="nil"/>
+                <w:right w:val="nil"/>
+                <w:between w:val="nil"/>
+              </w:pBdr>
+              <w:rPr>
+                <w:rFonts w:ascii="Arial" w:hAnsi="Arial" w:cs="Arial"/>
+                <w:color w:val="404040"/>
+                <w:shd w:val="clear" w:color="auto" w:fill="FFFFFF"/>
+              </w:rPr>
+            </w:pPr>
+            <w:r>
+              <w:rPr>
+                <w:rFonts w:ascii="Arial" w:hAnsi="Arial" w:cs="Arial"/>
+                <w:color w:val="404040"/>
+                <w:shd w:val="clear" w:color="auto" w:fill="FFFFFF"/>
+              </w:rPr>
+              <w:t>Nome</w:t>
+            </w:r>
+          </w:p>
+          <w:p>
+            <w:pPr>
+              <w:pStyle w:val="PargrafodaLista"/>
+              <w:widowControl w:val="0"/>
+              <w:numPr>
+                <w:ilvl w:val="0"/>
+                <w:numId w:val="8"/>
+              </w:numPr>
+              <w:pBdr>
+                <w:top w:val="nil"/>
+                <w:left w:val="nil"/>
+                <w:bottom w:val="nil"/>
+                <w:right w:val="nil"/>
+                <w:between w:val="nil"/>
+              </w:pBdr>
+              <w:rPr>
+                <w:rFonts w:ascii="Arial" w:hAnsi="Arial" w:cs="Arial"/>
+                <w:color w:val="404040"/>
+                <w:shd w:val="clear" w:color="auto" w:fill="FFFFFF"/>
+              </w:rPr>
+            </w:pPr>
+            <w:r>
+              <w:rPr>
+                <w:rFonts w:ascii="Arial" w:hAnsi="Arial" w:cs="Arial"/>
+                <w:color w:val="404040"/>
+                <w:shd w:val="clear" w:color="auto" w:fill="FFFFFF"/>
+              </w:rPr>
+              <w:t>CPF</w:t>
+            </w:r>
+          </w:p>
+          <w:p>
+            <w:pPr>
+              <w:pStyle w:val="PargrafodaLista"/>
+              <w:widowControl w:val="0"/>
+              <w:numPr>
+                <w:ilvl w:val="0"/>
+                <w:numId w:val="8"/>
+              </w:numPr>
+              <w:pBdr>
+                <w:top w:val="nil"/>
+                <w:left w:val="nil"/>
+                <w:bottom w:val="nil"/>
+                <w:right w:val="nil"/>
+                <w:between w:val="nil"/>
+              </w:pBdr>
+              <w:rPr>
+                <w:rFonts w:ascii="Arial" w:hAnsi="Arial" w:cs="Arial"/>
+                <w:color w:val="404040"/>
+                <w:shd w:val="clear" w:color="auto" w:fill="FFFFFF"/>
+              </w:rPr>
+            </w:pPr>
+            <w:r>
+              <w:rPr>
+                <w:rFonts w:ascii="Arial" w:hAnsi="Arial" w:cs="Arial"/>
+                <w:color w:val="404040"/>
+                <w:shd w:val="clear" w:color="auto" w:fill="FFFFFF"/>
+              </w:rPr>
+              <w:t>RG</w:t>
+            </w:r>
+          </w:p>
+          <w:p>
+            <w:pPr>
+              <w:pStyle w:val="PargrafodaLista"/>
+              <w:widowControl w:val="0"/>
+              <w:numPr>
+                <w:ilvl w:val="0"/>
+                <w:numId w:val="8"/>
+              </w:numPr>
+              <w:pBdr>
+                <w:top w:val="nil"/>
+                <w:left w:val="nil"/>
+                <w:bottom w:val="nil"/>
+                <w:right w:val="nil"/>
+                <w:between w:val="nil"/>
+              </w:pBdr>
+              <w:rPr>
+                <w:rFonts w:ascii="Arial" w:hAnsi="Arial" w:cs="Arial"/>
+                <w:color w:val="404040"/>
+                <w:shd w:val="clear" w:color="auto" w:fill="FFFFFF"/>
+              </w:rPr>
+            </w:pPr>
+            <w:r>
+              <w:rPr>
+                <w:rFonts w:ascii="Arial" w:hAnsi="Arial" w:cs="Arial"/>
+                <w:color w:val="404040"/>
+                <w:shd w:val="clear" w:color="auto" w:fill="FFFFFF"/>
+              </w:rPr>
+              <w:t>Telefone</w:t>
+            </w:r>
+          </w:p>
+          <w:p>
+            <w:pPr>
+              <w:pStyle w:val="PargrafodaLista"/>
+              <w:widowControl w:val="0"/>
+              <w:numPr>
+                <w:ilvl w:val="0"/>
+                <w:numId w:val="8"/>
+              </w:numPr>
+              <w:pBdr>
+                <w:top w:val="nil"/>
+                <w:left w:val="nil"/>
+                <w:bottom w:val="nil"/>
+                <w:right w:val="nil"/>
+                <w:between w:val="nil"/>
+              </w:pBdr>
+              <w:rPr>
+                <w:rFonts w:ascii="Arial" w:hAnsi="Arial" w:cs="Arial"/>
+                <w:color w:val="404040"/>
+                <w:shd w:val="clear" w:color="auto" w:fill="FFFFFF"/>
+              </w:rPr>
+            </w:pPr>
+            <w:r>
+              <w:rPr>
+                <w:rFonts w:ascii="Arial" w:hAnsi="Arial" w:cs="Arial"/>
+                <w:color w:val="404040"/>
+                <w:shd w:val="clear" w:color="auto" w:fill="FFFFFF"/>
+              </w:rPr>
+              <w:t>Data de nascimento</w:t>
+            </w:r>
+          </w:p>
+          <w:p>
+            <w:pPr>
+              <w:pStyle w:val="PargrafodaLista"/>
+              <w:widowControl w:val="0"/>
+              <w:numPr>
+                <w:ilvl w:val="0"/>
+                <w:numId w:val="8"/>
+              </w:numPr>
+              <w:pBdr>
+                <w:top w:val="nil"/>
+                <w:left w:val="nil"/>
+                <w:bottom w:val="nil"/>
+                <w:right w:val="nil"/>
+                <w:between w:val="nil"/>
+              </w:pBdr>
+              <w:rPr>
+                <w:rFonts w:ascii="Arial" w:hAnsi="Arial" w:cs="Arial"/>
+                <w:color w:val="404040"/>
+                <w:shd w:val="clear" w:color="auto" w:fill="FFFFFF"/>
+              </w:rPr>
+            </w:pPr>
+            <w:r>
+              <w:rPr>
+                <w:rFonts w:ascii="Arial" w:hAnsi="Arial" w:cs="Arial"/>
+                <w:color w:val="404040"/>
+                <w:shd w:val="clear" w:color="auto" w:fill="FFFFFF"/>
+              </w:rPr>
+              <w:t>Endereço</w:t>
+            </w:r>
+          </w:p>
+          <w:p>
+            <w:pPr>
+              <w:pStyle w:val="PargrafodaLista"/>
+              <w:widowControl w:val="0"/>
+              <w:numPr>
+                <w:ilvl w:val="0"/>
+                <w:numId w:val="8"/>
+              </w:numPr>
+              <w:pBdr>
+                <w:top w:val="nil"/>
+                <w:left w:val="nil"/>
+                <w:bottom w:val="nil"/>
+                <w:right w:val="nil"/>
+                <w:between w:val="nil"/>
+              </w:pBdr>
+              <w:rPr>
+                <w:rFonts w:ascii="Arial" w:hAnsi="Arial" w:cs="Arial"/>
+                <w:color w:val="404040"/>
+                <w:shd w:val="clear" w:color="auto" w:fill="FFFFFF"/>
+              </w:rPr>
+            </w:pPr>
+            <w:r>
+              <w:rPr>
+                <w:rFonts w:ascii="Arial" w:hAnsi="Arial" w:cs="Arial"/>
+                <w:color w:val="404040"/>
+                <w:shd w:val="clear" w:color="auto" w:fill="FFFFFF"/>
+              </w:rPr>
+              <w:t>E-mail</w:t>
+            </w:r>
+          </w:p>
+          <w:p>
+            <w:pPr>
+              <w:widowControl w:val="0"/>
+              <w:pBdr>
+                <w:top w:val="nil"/>
+                <w:left w:val="nil"/>
+                <w:bottom w:val="nil"/>
+                <w:right w:val="nil"/>
+                <w:between w:val="nil"/>
+              </w:pBdr>
+            </w:pPr>
+          </w:p>
+          <w:p/>
+          <w:p>
+            <w:pPr>
+              <w:tabs>
+                <w:tab w:val="left" w:pos="2417"/>
+              </w:tabs>
+            </w:pPr>
+            <w:r>
+              <w:tab/>
+            </w:r>
           </w:p>
         </w:tc>
       </w:tr>
@@ -640,7 +897,8 @@
               <w:jc w:val="center"/>
             </w:pPr>
             <w:r>
-              <w:t>Catálogo</w:t>
+              <w:lastRenderedPageBreak/>
+              <w:t>Comprovante de pagamento</w:t>
             </w:r>
           </w:p>
         </w:tc>
@@ -671,12 +929,126 @@
                 <w:right w:val="nil"/>
                 <w:between w:val="nil"/>
               </w:pBdr>
-            </w:pPr>
-            <w:r>
-              <w:t>P</w:t>
-            </w:r>
-            <w:r>
-              <w:t>eças gráficas impressas cujo objetivo principal é trazer informações técnicas específicas sobre cada um dos produtos comercializados pela empresa.</w:t>
+              <w:rPr>
+                <w:rFonts w:ascii="Helvetica" w:hAnsi="Helvetica"/>
+                <w:color w:val="000000"/>
+              </w:rPr>
+            </w:pPr>
+            <w:r>
+              <w:rPr>
+                <w:rFonts w:ascii="Helvetica" w:hAnsi="Helvetica"/>
+                <w:color w:val="000000"/>
+              </w:rPr>
+              <w:t>Documento no qual um indivíduo declara que recebeu determinado valor de outra pessoa e, por isso, traz segurança e efetividade da compra e venda, tanto para o consumidor quanto para o fornecedor.</w:t>
+            </w:r>
+          </w:p>
+          <w:p>
+            <w:pPr>
+              <w:widowControl w:val="0"/>
+              <w:pBdr>
+                <w:top w:val="nil"/>
+                <w:left w:val="nil"/>
+                <w:bottom w:val="nil"/>
+                <w:right w:val="nil"/>
+                <w:between w:val="nil"/>
+              </w:pBdr>
+              <w:rPr>
+                <w:rFonts w:ascii="Helvetica" w:hAnsi="Helvetica"/>
+                <w:color w:val="000000"/>
+              </w:rPr>
+            </w:pPr>
+            <w:r>
+              <w:rPr>
+                <w:rFonts w:ascii="Helvetica" w:hAnsi="Helvetica"/>
+                <w:color w:val="000000"/>
+              </w:rPr>
+              <w:t>Comprovante de pagamento possui:</w:t>
+            </w:r>
+          </w:p>
+          <w:p>
+            <w:pPr>
+              <w:pStyle w:val="PargrafodaLista"/>
+              <w:widowControl w:val="0"/>
+              <w:numPr>
+                <w:ilvl w:val="0"/>
+                <w:numId w:val="7"/>
+              </w:numPr>
+              <w:pBdr>
+                <w:top w:val="nil"/>
+                <w:left w:val="nil"/>
+                <w:bottom w:val="nil"/>
+                <w:right w:val="nil"/>
+                <w:between w:val="nil"/>
+              </w:pBdr>
+              <w:rPr>
+                <w:rFonts w:ascii="Helvetica" w:hAnsi="Helvetica"/>
+                <w:color w:val="000000"/>
+              </w:rPr>
+            </w:pPr>
+            <w:r>
+              <w:rPr>
+                <w:rFonts w:ascii="Helvetica" w:hAnsi="Helvetica"/>
+                <w:color w:val="000000"/>
+              </w:rPr>
+              <w:t>Bandeira do cartão</w:t>
+            </w:r>
+          </w:p>
+          <w:p>
+            <w:pPr>
+              <w:pStyle w:val="PargrafodaLista"/>
+              <w:widowControl w:val="0"/>
+              <w:numPr>
+                <w:ilvl w:val="0"/>
+                <w:numId w:val="7"/>
+              </w:numPr>
+              <w:pBdr>
+                <w:top w:val="nil"/>
+                <w:left w:val="nil"/>
+                <w:bottom w:val="nil"/>
+                <w:right w:val="nil"/>
+                <w:between w:val="nil"/>
+              </w:pBdr>
+              <w:rPr>
+                <w:rFonts w:ascii="Helvetica" w:hAnsi="Helvetica"/>
+                <w:color w:val="000000"/>
+              </w:rPr>
+            </w:pPr>
+            <w:r>
+              <w:rPr>
+                <w:rFonts w:ascii="Helvetica" w:hAnsi="Helvetica"/>
+                <w:color w:val="000000"/>
+              </w:rPr>
+              <w:t>Data</w:t>
+            </w:r>
+          </w:p>
+          <w:p>
+            <w:pPr>
+              <w:pStyle w:val="PargrafodaLista"/>
+              <w:widowControl w:val="0"/>
+              <w:numPr>
+                <w:ilvl w:val="0"/>
+                <w:numId w:val="9"/>
+              </w:numPr>
+              <w:pBdr>
+                <w:top w:val="nil"/>
+                <w:left w:val="nil"/>
+                <w:bottom w:val="nil"/>
+                <w:right w:val="nil"/>
+                <w:between w:val="nil"/>
+              </w:pBdr>
+              <w:rPr>
+                <w:color w:val="404040"/>
+                <w:sz w:val="24"/>
+                <w:szCs w:val="24"/>
+                <w:shd w:val="clear" w:color="auto" w:fill="FFFFFF"/>
+              </w:rPr>
+            </w:pPr>
+            <w:r>
+              <w:rPr>
+                <w:rFonts w:ascii="Helvetica" w:hAnsi="Helvetica"/>
+                <w:color w:val="000000"/>
+              </w:rPr>
+              <w:t>Hora</w:t>
             </w:r>
           </w:p>
         </w:tc>
@@ -716,7 +1088,7 @@
               <w:jc w:val="center"/>
             </w:pPr>
             <w:r>
-              <w:t>Cliente</w:t>
+              <w:t>Cupom</w:t>
             </w:r>
           </w:p>
         </w:tc>
@@ -748,281 +1120,65 @@
                 <w:between w:val="nil"/>
               </w:pBdr>
               <w:rPr>
-                <w:color w:val="404040"/>
-                <w:sz w:val="24"/>
-                <w:szCs w:val="24"/>
-                <w:shd w:val="clear" w:color="auto" w:fill="FFFFFF"/>
-              </w:rPr>
-            </w:pPr>
-            <w:r>
-              <w:rPr>
-                <w:color w:val="404040"/>
-                <w:sz w:val="24"/>
-                <w:szCs w:val="24"/>
-                <w:shd w:val="clear" w:color="auto" w:fill="FFFFFF"/>
-              </w:rPr>
-              <w:t>Pessoa que compra de um comerciante, que recorre a um homem de negócios, a um banco, a um advogado, a um médico etc.</w:t>
-            </w:r>
-          </w:p>
-          <w:p>
-            <w:pPr>
-              <w:widowControl w:val="0"/>
-              <w:pBdr>
-                <w:top w:val="nil"/>
-                <w:left w:val="nil"/>
-                <w:bottom w:val="nil"/>
-                <w:right w:val="nil"/>
-                <w:between w:val="nil"/>
-              </w:pBdr>
-              <w:rPr>
-                <w:color w:val="404040"/>
-                <w:sz w:val="24"/>
-                <w:szCs w:val="24"/>
-                <w:shd w:val="clear" w:color="auto" w:fill="FFFFFF"/>
-              </w:rPr>
-            </w:pPr>
-            <w:r>
-              <w:rPr>
-                <w:color w:val="404040"/>
-                <w:sz w:val="24"/>
-                <w:szCs w:val="24"/>
-                <w:shd w:val="clear" w:color="auto" w:fill="FFFFFF"/>
-              </w:rPr>
-              <w:t>Cliente possui:</w:t>
-            </w:r>
-          </w:p>
-          <w:p>
-            <w:pPr>
-              <w:pStyle w:val="PargrafodaLista"/>
-              <w:widowControl w:val="0"/>
-              <w:numPr>
-                <w:ilvl w:val="0"/>
-                <w:numId w:val="8"/>
-              </w:numPr>
-              <w:pBdr>
-                <w:top w:val="nil"/>
-                <w:left w:val="nil"/>
-                <w:bottom w:val="nil"/>
-                <w:right w:val="nil"/>
-                <w:between w:val="nil"/>
-              </w:pBdr>
-              <w:rPr>
-                <w:rFonts w:ascii="Arial" w:hAnsi="Arial" w:cs="Arial"/>
-                <w:color w:val="404040"/>
-                <w:shd w:val="clear" w:color="auto" w:fill="FFFFFF"/>
-              </w:rPr>
-            </w:pPr>
-            <w:r>
-              <w:rPr>
-                <w:rFonts w:ascii="Arial" w:hAnsi="Arial" w:cs="Arial"/>
-                <w:color w:val="404040"/>
-                <w:shd w:val="clear" w:color="auto" w:fill="FFFFFF"/>
-              </w:rPr>
-              <w:t>Nome</w:t>
-            </w:r>
-          </w:p>
-          <w:p>
-            <w:pPr>
-              <w:pStyle w:val="PargrafodaLista"/>
-              <w:widowControl w:val="0"/>
-              <w:numPr>
-                <w:ilvl w:val="0"/>
-                <w:numId w:val="8"/>
-              </w:numPr>
-              <w:pBdr>
-                <w:top w:val="nil"/>
-                <w:left w:val="nil"/>
-                <w:bottom w:val="nil"/>
-                <w:right w:val="nil"/>
-                <w:between w:val="nil"/>
-              </w:pBdr>
-              <w:rPr>
-                <w:rFonts w:ascii="Arial" w:hAnsi="Arial" w:cs="Arial"/>
-                <w:color w:val="404040"/>
-                <w:shd w:val="clear" w:color="auto" w:fill="FFFFFF"/>
-              </w:rPr>
-            </w:pPr>
-            <w:r>
-              <w:rPr>
-                <w:rFonts w:ascii="Arial" w:hAnsi="Arial" w:cs="Arial"/>
-                <w:color w:val="404040"/>
-                <w:shd w:val="clear" w:color="auto" w:fill="FFFFFF"/>
-              </w:rPr>
-              <w:t>CPF</w:t>
-            </w:r>
-          </w:p>
-          <w:p>
-            <w:pPr>
-              <w:pStyle w:val="PargrafodaLista"/>
-              <w:widowControl w:val="0"/>
-              <w:numPr>
-                <w:ilvl w:val="0"/>
-                <w:numId w:val="8"/>
-              </w:numPr>
-              <w:pBdr>
-                <w:top w:val="nil"/>
-                <w:left w:val="nil"/>
-                <w:bottom w:val="nil"/>
-                <w:right w:val="nil"/>
-                <w:between w:val="nil"/>
-              </w:pBdr>
-              <w:rPr>
-                <w:rFonts w:ascii="Arial" w:hAnsi="Arial" w:cs="Arial"/>
-                <w:color w:val="404040"/>
-                <w:shd w:val="clear" w:color="auto" w:fill="FFFFFF"/>
-              </w:rPr>
-            </w:pPr>
-            <w:r>
-              <w:rPr>
-                <w:rFonts w:ascii="Arial" w:hAnsi="Arial" w:cs="Arial"/>
-                <w:color w:val="404040"/>
-                <w:shd w:val="clear" w:color="auto" w:fill="FFFFFF"/>
-              </w:rPr>
-              <w:lastRenderedPageBreak/>
-              <w:t>RG</w:t>
-            </w:r>
-          </w:p>
-          <w:p>
-            <w:pPr>
-              <w:pStyle w:val="PargrafodaLista"/>
-              <w:widowControl w:val="0"/>
-              <w:numPr>
-                <w:ilvl w:val="0"/>
-                <w:numId w:val="8"/>
-              </w:numPr>
-              <w:pBdr>
-                <w:top w:val="nil"/>
-                <w:left w:val="nil"/>
-                <w:bottom w:val="nil"/>
-                <w:right w:val="nil"/>
-                <w:between w:val="nil"/>
-              </w:pBdr>
-              <w:rPr>
-                <w:rFonts w:ascii="Arial" w:hAnsi="Arial" w:cs="Arial"/>
-                <w:color w:val="404040"/>
-                <w:shd w:val="clear" w:color="auto" w:fill="FFFFFF"/>
-              </w:rPr>
-            </w:pPr>
-            <w:r>
-              <w:rPr>
-                <w:rFonts w:ascii="Arial" w:hAnsi="Arial" w:cs="Arial"/>
-                <w:color w:val="404040"/>
-                <w:shd w:val="clear" w:color="auto" w:fill="FFFFFF"/>
-              </w:rPr>
-              <w:t>Telefone</w:t>
-            </w:r>
-          </w:p>
-          <w:p>
-            <w:pPr>
-              <w:pStyle w:val="PargrafodaLista"/>
-              <w:widowControl w:val="0"/>
-              <w:numPr>
-                <w:ilvl w:val="0"/>
-                <w:numId w:val="8"/>
-              </w:numPr>
-              <w:pBdr>
-                <w:top w:val="nil"/>
-                <w:left w:val="nil"/>
-                <w:bottom w:val="nil"/>
-                <w:right w:val="nil"/>
-                <w:between w:val="nil"/>
-              </w:pBdr>
-              <w:rPr>
-                <w:rFonts w:ascii="Arial" w:hAnsi="Arial" w:cs="Arial"/>
-                <w:color w:val="404040"/>
-                <w:shd w:val="clear" w:color="auto" w:fill="FFFFFF"/>
-              </w:rPr>
-            </w:pPr>
-            <w:r>
-              <w:rPr>
-                <w:rFonts w:ascii="Arial" w:hAnsi="Arial" w:cs="Arial"/>
-                <w:color w:val="404040"/>
-                <w:shd w:val="clear" w:color="auto" w:fill="FFFFFF"/>
-              </w:rPr>
-              <w:t>Data de nascimento</w:t>
-            </w:r>
-          </w:p>
-          <w:p>
-            <w:pPr>
-              <w:pStyle w:val="PargrafodaLista"/>
-              <w:widowControl w:val="0"/>
-              <w:numPr>
-                <w:ilvl w:val="0"/>
-                <w:numId w:val="8"/>
-              </w:numPr>
-              <w:pBdr>
-                <w:top w:val="nil"/>
-                <w:left w:val="nil"/>
-                <w:bottom w:val="nil"/>
-                <w:right w:val="nil"/>
-                <w:between w:val="nil"/>
-              </w:pBdr>
-              <w:rPr>
-                <w:rFonts w:ascii="Arial" w:hAnsi="Arial" w:cs="Arial"/>
-                <w:color w:val="404040"/>
-                <w:shd w:val="clear" w:color="auto" w:fill="FFFFFF"/>
-              </w:rPr>
-            </w:pPr>
-            <w:r>
-              <w:rPr>
-                <w:rFonts w:ascii="Arial" w:hAnsi="Arial" w:cs="Arial"/>
-                <w:color w:val="404040"/>
-                <w:shd w:val="clear" w:color="auto" w:fill="FFFFFF"/>
-              </w:rPr>
-              <w:t>Endereço</w:t>
-            </w:r>
-          </w:p>
-          <w:p>
-            <w:pPr>
-              <w:pStyle w:val="PargrafodaLista"/>
-              <w:widowControl w:val="0"/>
-              <w:numPr>
-                <w:ilvl w:val="0"/>
-                <w:numId w:val="8"/>
-              </w:numPr>
-              <w:pBdr>
-                <w:top w:val="nil"/>
-                <w:left w:val="nil"/>
-                <w:bottom w:val="nil"/>
-                <w:right w:val="nil"/>
-                <w:between w:val="nil"/>
-              </w:pBdr>
-              <w:rPr>
-                <w:rFonts w:ascii="Arial" w:hAnsi="Arial" w:cs="Arial"/>
-                <w:color w:val="404040"/>
-                <w:shd w:val="clear" w:color="auto" w:fill="FFFFFF"/>
-              </w:rPr>
-            </w:pPr>
-            <w:r>
-              <w:rPr>
-                <w:rFonts w:ascii="Arial" w:hAnsi="Arial" w:cs="Arial"/>
-                <w:color w:val="404040"/>
-                <w:shd w:val="clear" w:color="auto" w:fill="FFFFFF"/>
-              </w:rPr>
-              <w:t>E-mail</w:t>
-            </w:r>
-          </w:p>
-          <w:p>
-            <w:pPr>
-              <w:widowControl w:val="0"/>
-              <w:pBdr>
-                <w:top w:val="nil"/>
-                <w:left w:val="nil"/>
-                <w:bottom w:val="nil"/>
-                <w:right w:val="nil"/>
-                <w:between w:val="nil"/>
-              </w:pBdr>
-            </w:pPr>
-          </w:p>
-          <w:p/>
-          <w:p>
-            <w:pPr>
-              <w:tabs>
-                <w:tab w:val="left" w:pos="2417"/>
-              </w:tabs>
-            </w:pPr>
-            <w:r>
-              <w:tab/>
+                <w:rFonts w:ascii="Helvetica" w:hAnsi="Helvetica"/>
+                <w:color w:val="000000"/>
+              </w:rPr>
+            </w:pPr>
+            <w:r>
+              <w:rPr>
+                <w:rFonts w:ascii="Helvetica" w:hAnsi="Helvetica"/>
+                <w:color w:val="000000"/>
+              </w:rPr>
+              <w:t>C</w:t>
+            </w:r>
+            <w:r>
+              <w:rPr>
+                <w:rFonts w:ascii="Helvetica" w:hAnsi="Helvetica"/>
+                <w:color w:val="000000"/>
+              </w:rPr>
+              <w:t>édula ou cartão</w:t>
+            </w:r>
+            <w:r>
+              <w:rPr>
+                <w:rFonts w:ascii="Helvetica" w:hAnsi="Helvetica"/>
+                <w:color w:val="000000"/>
+              </w:rPr>
+              <w:t xml:space="preserve"> físico ou digital</w:t>
+            </w:r>
+            <w:r>
+              <w:rPr>
+                <w:rFonts w:ascii="Helvetica" w:hAnsi="Helvetica"/>
+                <w:color w:val="000000"/>
+              </w:rPr>
+              <w:t>, distribuído por firmas comerciais em revistas</w:t>
+            </w:r>
+            <w:r>
+              <w:rPr>
+                <w:rFonts w:ascii="Helvetica" w:hAnsi="Helvetica"/>
+                <w:color w:val="000000"/>
+              </w:rPr>
+              <w:t xml:space="preserve">, </w:t>
+            </w:r>
+            <w:r>
+              <w:rPr>
+                <w:rFonts w:ascii="Helvetica" w:hAnsi="Helvetica"/>
+                <w:color w:val="000000"/>
+              </w:rPr>
+              <w:t>jornais</w:t>
+            </w:r>
+            <w:r>
+              <w:rPr>
+                <w:rFonts w:ascii="Helvetica" w:hAnsi="Helvetica"/>
+                <w:color w:val="000000"/>
+              </w:rPr>
+              <w:t xml:space="preserve"> ou aplicativos</w:t>
+            </w:r>
+            <w:r>
+              <w:rPr>
+                <w:rFonts w:ascii="Helvetica" w:hAnsi="Helvetica"/>
+                <w:color w:val="000000"/>
+              </w:rPr>
+              <w:t>, que dá direito à remessa de folhetos, brindes, encomenda de mercadorias, participação em espetáculos, consultas de opinião etc.</w:t>
             </w:r>
           </w:p>
         </w:tc>
@@ -1062,8 +1218,7 @@
               <w:jc w:val="center"/>
             </w:pPr>
             <w:r>
-              <w:lastRenderedPageBreak/>
-              <w:t>Comprovante de pagamento</w:t>
+              <w:t>Data de validade de um produto</w:t>
             </w:r>
           </w:p>
         </w:tc>
@@ -1096,124 +1251,20 @@
               </w:pBdr>
               <w:rPr>
                 <w:rFonts w:ascii="Helvetica" w:hAnsi="Helvetica"/>
-                <w:color w:val="000000"/>
-              </w:rPr>
-            </w:pPr>
-            <w:r>
-              <w:rPr>
-                <w:rFonts w:ascii="Helvetica" w:hAnsi="Helvetica"/>
-                <w:color w:val="000000"/>
-              </w:rPr>
-              <w:t>Documento no qual um indivíduo declara que recebeu determinado valor de outra pessoa e, por isso, traz segurança e efetividade da compra e venda, tanto para o consumidor quanto para o fornecedor.</w:t>
-            </w:r>
-          </w:p>
-          <w:p>
-            <w:pPr>
-              <w:widowControl w:val="0"/>
-              <w:pBdr>
-                <w:top w:val="nil"/>
-                <w:left w:val="nil"/>
-                <w:bottom w:val="nil"/>
-                <w:right w:val="nil"/>
-                <w:between w:val="nil"/>
-              </w:pBdr>
-              <w:rPr>
-                <w:rFonts w:ascii="Helvetica" w:hAnsi="Helvetica"/>
-                <w:color w:val="000000"/>
-              </w:rPr>
-            </w:pPr>
-            <w:r>
-              <w:rPr>
-                <w:rFonts w:ascii="Helvetica" w:hAnsi="Helvetica"/>
-                <w:color w:val="000000"/>
-              </w:rPr>
-              <w:t>Comprovante de pagamento possui:</w:t>
-            </w:r>
-          </w:p>
-          <w:p>
-            <w:pPr>
-              <w:pStyle w:val="PargrafodaLista"/>
-              <w:widowControl w:val="0"/>
-              <w:numPr>
-                <w:ilvl w:val="0"/>
-                <w:numId w:val="7"/>
-              </w:numPr>
-              <w:pBdr>
-                <w:top w:val="nil"/>
-                <w:left w:val="nil"/>
-                <w:bottom w:val="nil"/>
-                <w:right w:val="nil"/>
-                <w:between w:val="nil"/>
-              </w:pBdr>
-              <w:rPr>
-                <w:rFonts w:ascii="Helvetica" w:hAnsi="Helvetica"/>
-                <w:color w:val="000000"/>
-              </w:rPr>
-            </w:pPr>
-            <w:r>
-              <w:rPr>
-                <w:rFonts w:ascii="Helvetica" w:hAnsi="Helvetica"/>
-                <w:color w:val="000000"/>
-              </w:rPr>
-              <w:t>Bandeira do cartão</w:t>
-            </w:r>
-          </w:p>
-          <w:p>
-            <w:pPr>
-              <w:pStyle w:val="PargrafodaLista"/>
-              <w:widowControl w:val="0"/>
-              <w:numPr>
-                <w:ilvl w:val="0"/>
-                <w:numId w:val="7"/>
-              </w:numPr>
-              <w:pBdr>
-                <w:top w:val="nil"/>
-                <w:left w:val="nil"/>
-                <w:bottom w:val="nil"/>
-                <w:right w:val="nil"/>
-                <w:between w:val="nil"/>
-              </w:pBdr>
-              <w:rPr>
-                <w:rFonts w:ascii="Helvetica" w:hAnsi="Helvetica"/>
-                <w:color w:val="000000"/>
-              </w:rPr>
-            </w:pPr>
-            <w:r>
-              <w:rPr>
-                <w:rFonts w:ascii="Helvetica" w:hAnsi="Helvetica"/>
-                <w:color w:val="000000"/>
-              </w:rPr>
-              <w:t>Data</w:t>
-            </w:r>
-          </w:p>
-          <w:p>
-            <w:pPr>
-              <w:pStyle w:val="PargrafodaLista"/>
-              <w:widowControl w:val="0"/>
-              <w:numPr>
-                <w:ilvl w:val="0"/>
-                <w:numId w:val="9"/>
-              </w:numPr>
-              <w:pBdr>
-                <w:top w:val="nil"/>
-                <w:left w:val="nil"/>
-                <w:bottom w:val="nil"/>
-                <w:right w:val="nil"/>
-                <w:between w:val="nil"/>
-              </w:pBdr>
-              <w:rPr>
-                <w:color w:val="404040"/>
-                <w:sz w:val="24"/>
-                <w:szCs w:val="24"/>
-                <w:shd w:val="clear" w:color="auto" w:fill="FFFFFF"/>
-              </w:rPr>
-            </w:pPr>
-            <w:r>
-              <w:rPr>
-                <w:rFonts w:ascii="Helvetica" w:hAnsi="Helvetica"/>
-                <w:color w:val="000000"/>
-              </w:rPr>
-              <w:t>Hora</w:t>
+              </w:rPr>
+            </w:pPr>
+            <w:r>
+              <w:rPr>
+                <w:rFonts w:ascii="Helvetica" w:hAnsi="Helvetica"/>
+                <w:color w:val="000000"/>
+              </w:rPr>
+              <w:t>Data de validade é o período em que alimentos, bebidas e outros produtos perecíveis estão íntegros e seguros para consumo. Esse período inicia na data de fabricação do produto e se estende até que a qualidade definida pela mercadoria esteja fora dos padrões esperados para as condições de distribuição, armazenamento e exibição.</w:t>
+            </w:r>
+            <w:r>
+              <w:rPr>
+                <w:rFonts w:ascii="Helvetica" w:hAnsi="Helvetica"/>
+              </w:rPr>
+              <w:tab/>
             </w:r>
           </w:p>
         </w:tc>
@@ -1253,7 +1304,7 @@
               <w:jc w:val="center"/>
             </w:pPr>
             <w:r>
-              <w:t>Cupom</w:t>
+              <w:t>Delivery</w:t>
             </w:r>
           </w:p>
         </w:tc>
@@ -1284,66 +1335,12 @@
                 <w:right w:val="nil"/>
                 <w:between w:val="nil"/>
               </w:pBdr>
-              <w:rPr>
-                <w:rFonts w:ascii="Helvetica" w:hAnsi="Helvetica"/>
-                <w:color w:val="000000"/>
-              </w:rPr>
-            </w:pPr>
-            <w:r>
-              <w:rPr>
-                <w:rFonts w:ascii="Helvetica" w:hAnsi="Helvetica"/>
-                <w:color w:val="000000"/>
-              </w:rPr>
-              <w:t>C</w:t>
-            </w:r>
-            <w:r>
-              <w:rPr>
-                <w:rFonts w:ascii="Helvetica" w:hAnsi="Helvetica"/>
-                <w:color w:val="000000"/>
-              </w:rPr>
-              <w:t>édula ou cartão</w:t>
-            </w:r>
-            <w:r>
-              <w:rPr>
-                <w:rFonts w:ascii="Helvetica" w:hAnsi="Helvetica"/>
-                <w:color w:val="000000"/>
-              </w:rPr>
-              <w:t xml:space="preserve"> físico ou digital</w:t>
-            </w:r>
-            <w:r>
-              <w:rPr>
-                <w:rFonts w:ascii="Helvetica" w:hAnsi="Helvetica"/>
-                <w:color w:val="000000"/>
-              </w:rPr>
-              <w:t>, distribuído por firmas comerciais em revistas</w:t>
-            </w:r>
-            <w:r>
-              <w:rPr>
-                <w:rFonts w:ascii="Helvetica" w:hAnsi="Helvetica"/>
-                <w:color w:val="000000"/>
-              </w:rPr>
-              <w:t xml:space="preserve">, </w:t>
-            </w:r>
-            <w:r>
-              <w:rPr>
-                <w:rFonts w:ascii="Helvetica" w:hAnsi="Helvetica"/>
-                <w:color w:val="000000"/>
-              </w:rPr>
-              <w:t>jornais</w:t>
-            </w:r>
-            <w:r>
-              <w:rPr>
-                <w:rFonts w:ascii="Helvetica" w:hAnsi="Helvetica"/>
-                <w:color w:val="000000"/>
-              </w:rPr>
-              <w:t xml:space="preserve"> ou aplicativos</w:t>
-            </w:r>
-            <w:r>
-              <w:rPr>
-                <w:rFonts w:ascii="Helvetica" w:hAnsi="Helvetica"/>
-                <w:color w:val="000000"/>
-              </w:rPr>
-              <w:t>, que dá direito à remessa de folhetos, brindes, encomenda de mercadorias, participação em espetáculos, consultas de opinião etc.</w:t>
+            </w:pPr>
+            <w:r>
+              <w:t>S</w:t>
+            </w:r>
+            <w:r>
+              <w:t>erviço de entrega de materiais, bens, serviços ou produtos a um determinado local (residência, comércio, indústria etc.) pedidos por algum meio de comunicação como telefone ou internet por cliente ou consumidor.</w:t>
             </w:r>
           </w:p>
         </w:tc>
@@ -1383,7 +1380,7 @@
               <w:jc w:val="center"/>
             </w:pPr>
             <w:r>
-              <w:t>Data de validade de um produto</w:t>
+              <w:t>Devolução</w:t>
             </w:r>
           </w:p>
         </w:tc>
@@ -1414,22 +1411,34 @@
                 <w:right w:val="nil"/>
                 <w:between w:val="nil"/>
               </w:pBdr>
-              <w:rPr>
-                <w:rFonts w:ascii="Helvetica" w:hAnsi="Helvetica"/>
-              </w:rPr>
-            </w:pPr>
-            <w:r>
-              <w:rPr>
-                <w:rFonts w:ascii="Helvetica" w:hAnsi="Helvetica"/>
-                <w:color w:val="000000"/>
-              </w:rPr>
-              <w:t>Data de validade é o período em que alimentos, bebidas e outros produtos perecíveis estão íntegros e seguros para consumo. Esse período inicia na data de fabricação do produto e se estende até que a qualidade definida pela mercadoria esteja fora dos padrões esperados para as condições de distribuição, armazenamento e exibição.</w:t>
-            </w:r>
-            <w:r>
-              <w:rPr>
-                <w:rFonts w:ascii="Helvetica" w:hAnsi="Helvetica"/>
-              </w:rPr>
-              <w:tab/>
+            </w:pPr>
+            <w:r>
+              <w:rPr>
+                <w:rFonts w:ascii="Helvetica" w:hAnsi="Helvetica"/>
+                <w:color w:val="000000"/>
+              </w:rPr>
+              <w:t>Q</w:t>
+            </w:r>
+            <w:r>
+              <w:rPr>
+                <w:rFonts w:ascii="Helvetica" w:hAnsi="Helvetica"/>
+                <w:color w:val="000000"/>
+              </w:rPr>
+              <w:t>uando o item comprado é enviado de volta à empresa após ter sido recebido/escriturado pelo cliente.</w:t>
+            </w:r>
+            <w:r>
+              <w:rPr>
+                <w:rFonts w:ascii="Helvetica" w:hAnsi="Helvetica"/>
+                <w:color w:val="000000"/>
+              </w:rPr>
+              <w:t xml:space="preserve"> </w:t>
+            </w:r>
+            <w:r>
+              <w:rPr>
+                <w:rFonts w:ascii="Helvetica" w:hAnsi="Helvetica"/>
+                <w:color w:val="000000"/>
+              </w:rPr>
+              <w:t>A devolução de compra visa a anulação dos efeitos da aquisição. Será empregado o mesmo tratamento fiscal — que envolve benefício tributário ou tributação normal — aplicado na compra do produto. Nesse caso, busca-se a legalidade desse processo e a recuperação do tributo pago, que está em destaque na nota fiscal original.</w:t>
             </w:r>
           </w:p>
         </w:tc>
@@ -1469,7 +1478,7 @@
               <w:jc w:val="center"/>
             </w:pPr>
             <w:r>
-              <w:t>Delivery</w:t>
+              <w:t>MAPA (Ministério da Agricultura, Pecuária e Abastecimento)</w:t>
             </w:r>
           </w:p>
         </w:tc>
@@ -1500,12 +1509,19 @@
                 <w:right w:val="nil"/>
                 <w:between w:val="nil"/>
               </w:pBdr>
-            </w:pPr>
-            <w:r>
-              <w:t>S</w:t>
-            </w:r>
-            <w:r>
-              <w:t>erviço de entrega de materiais, bens, serviços ou produtos a um determinado local (residência, comércio, indústria etc.) pedidos por algum meio de comunicação como telefone ou internet por cliente ou consumidor.</w:t>
+              <w:rPr>
+                <w:rFonts w:ascii="Helvetica" w:hAnsi="Helvetica"/>
+                <w:color w:val="000000"/>
+              </w:rPr>
+            </w:pPr>
+            <w:r>
+              <w:t xml:space="preserve">Sigla para Ministério da Agricultura, Pecuária e Abastecimento, </w:t>
+            </w:r>
+            <w:r>
+              <w:t>é responsável pela gestão das políticas públicas de estímulo à agropecuária, pelo fomento do agronegócio e pela regulação e normatização de serviços vinculados ao setor. No Brasil, o agronegócio contempla o pequeno, o médio e o grande produtor rural e reúne atividades de fornecimento de bens e serviços à agricultura, produção agropecuária, processamento, transformação e distribuição de produtos de origem agropecuária até o consumidor final.</w:t>
+            </w:r>
+            <w:r>
+              <w:t xml:space="preserve"> O MAPA também é responsável por legislar, controlar e identificar todo produto destinado ao mercado pet incluindo: rações, suplementos ou medicamentos veterinários.</w:t>
             </w:r>
           </w:p>
         </w:tc>
@@ -1545,7 +1561,7 @@
               <w:jc w:val="center"/>
             </w:pPr>
             <w:r>
-              <w:t>Devolução</w:t>
+              <w:t>Medicamento veterinário</w:t>
             </w:r>
           </w:p>
         </w:tc>
@@ -1576,34 +1592,247 @@
                 <w:right w:val="nil"/>
                 <w:between w:val="nil"/>
               </w:pBdr>
-            </w:pPr>
-            <w:r>
-              <w:rPr>
-                <w:rFonts w:ascii="Helvetica" w:hAnsi="Helvetica"/>
-                <w:color w:val="000000"/>
-              </w:rPr>
-              <w:t>Q</w:t>
-            </w:r>
-            <w:r>
-              <w:rPr>
-                <w:rFonts w:ascii="Helvetica" w:hAnsi="Helvetica"/>
-                <w:color w:val="000000"/>
-              </w:rPr>
-              <w:t>uando o item comprado é enviado de volta à empresa após ter sido recebido/escriturado pelo cliente.</w:t>
-            </w:r>
-            <w:r>
-              <w:rPr>
-                <w:rFonts w:ascii="Helvetica" w:hAnsi="Helvetica"/>
-                <w:color w:val="000000"/>
-              </w:rPr>
-              <w:t xml:space="preserve"> </w:t>
-            </w:r>
-            <w:r>
-              <w:rPr>
-                <w:rFonts w:ascii="Helvetica" w:hAnsi="Helvetica"/>
-                <w:color w:val="000000"/>
-              </w:rPr>
-              <w:t>A devolução de compra visa a anulação dos efeitos da aquisição. Será empregado o mesmo tratamento fiscal — que envolve benefício tributário ou tributação normal — aplicado na compra do produto. Nesse caso, busca-se a legalidade desse processo e a recuperação do tributo pago, que está em destaque na nota fiscal original.</w:t>
+              <w:rPr>
+                <w:color w:val="202122"/>
+                <w:shd w:val="clear" w:color="auto" w:fill="FFFFFF"/>
+              </w:rPr>
+            </w:pPr>
+            <w:r>
+              <w:rPr>
+                <w:color w:val="202122"/>
+                <w:shd w:val="clear" w:color="auto" w:fill="FFFFFF"/>
+              </w:rPr>
+              <w:t>S</w:t>
+            </w:r>
+            <w:r>
+              <w:rPr>
+                <w:color w:val="202122"/>
+                <w:shd w:val="clear" w:color="auto" w:fill="FFFFFF"/>
+              </w:rPr>
+              <w:t>ubstância, ou associação de substâncias, como possuindo propriedades curativas ou preventivas de doenças em animais ou dos seus sintomas, ou que possa ser utilizada ou administrada no animal com vista a estabelecer um diagnóstico médico -veterinário ou, exercendo uma ação farmacológica, imunológica ou metabólica, a restaurar, corrigir ou modificar funções fisiológicas</w:t>
+            </w:r>
+            <w:r>
+              <w:rPr>
+                <w:color w:val="202122"/>
+                <w:shd w:val="clear" w:color="auto" w:fill="FFFFFF"/>
+              </w:rPr>
+              <w:t>.</w:t>
+            </w:r>
+          </w:p>
+          <w:p>
+            <w:pPr>
+              <w:widowControl w:val="0"/>
+              <w:pBdr>
+                <w:top w:val="nil"/>
+                <w:left w:val="nil"/>
+                <w:bottom w:val="nil"/>
+                <w:right w:val="nil"/>
+                <w:between w:val="nil"/>
+              </w:pBdr>
+              <w:rPr>
+                <w:color w:val="202122"/>
+                <w:shd w:val="clear" w:color="auto" w:fill="FFFFFF"/>
+              </w:rPr>
+            </w:pPr>
+            <w:r>
+              <w:rPr>
+                <w:color w:val="202122"/>
+                <w:shd w:val="clear" w:color="auto" w:fill="FFFFFF"/>
+              </w:rPr>
+              <w:lastRenderedPageBreak/>
+              <w:t>Medicamento veterinário possui:</w:t>
+            </w:r>
+          </w:p>
+          <w:p>
+            <w:pPr>
+              <w:pStyle w:val="PargrafodaLista"/>
+              <w:widowControl w:val="0"/>
+              <w:numPr>
+                <w:ilvl w:val="0"/>
+                <w:numId w:val="6"/>
+              </w:numPr>
+              <w:pBdr>
+                <w:top w:val="nil"/>
+                <w:left w:val="nil"/>
+                <w:bottom w:val="nil"/>
+                <w:right w:val="nil"/>
+                <w:between w:val="nil"/>
+              </w:pBdr>
+              <w:rPr>
+                <w:rFonts w:ascii="Helvetica" w:hAnsi="Helvetica"/>
+                <w:color w:val="000000"/>
+              </w:rPr>
+            </w:pPr>
+            <w:r>
+              <w:rPr>
+                <w:rFonts w:ascii="Helvetica" w:hAnsi="Helvetica"/>
+                <w:color w:val="000000"/>
+              </w:rPr>
+              <w:t>Princípio ativo</w:t>
+            </w:r>
+          </w:p>
+          <w:p>
+            <w:pPr>
+              <w:pStyle w:val="PargrafodaLista"/>
+              <w:widowControl w:val="0"/>
+              <w:numPr>
+                <w:ilvl w:val="0"/>
+                <w:numId w:val="6"/>
+              </w:numPr>
+              <w:pBdr>
+                <w:top w:val="nil"/>
+                <w:left w:val="nil"/>
+                <w:bottom w:val="nil"/>
+                <w:right w:val="nil"/>
+                <w:between w:val="nil"/>
+              </w:pBdr>
+              <w:rPr>
+                <w:rFonts w:ascii="Helvetica" w:hAnsi="Helvetica"/>
+                <w:color w:val="000000"/>
+              </w:rPr>
+            </w:pPr>
+            <w:r>
+              <w:rPr>
+                <w:rFonts w:ascii="Helvetica" w:hAnsi="Helvetica"/>
+                <w:color w:val="000000"/>
+              </w:rPr>
+              <w:t>Quantidade por embalagem</w:t>
+            </w:r>
+          </w:p>
+          <w:p>
+            <w:pPr>
+              <w:pStyle w:val="PargrafodaLista"/>
+              <w:widowControl w:val="0"/>
+              <w:numPr>
+                <w:ilvl w:val="0"/>
+                <w:numId w:val="6"/>
+              </w:numPr>
+              <w:pBdr>
+                <w:top w:val="nil"/>
+                <w:left w:val="nil"/>
+                <w:bottom w:val="nil"/>
+                <w:right w:val="nil"/>
+                <w:between w:val="nil"/>
+              </w:pBdr>
+              <w:rPr>
+                <w:rFonts w:ascii="Helvetica" w:hAnsi="Helvetica"/>
+                <w:color w:val="000000"/>
+              </w:rPr>
+            </w:pPr>
+            <w:r>
+              <w:rPr>
+                <w:rFonts w:ascii="Helvetica" w:hAnsi="Helvetica"/>
+                <w:color w:val="000000"/>
+              </w:rPr>
+              <w:t>Apresentação</w:t>
+            </w:r>
+          </w:p>
+          <w:p>
+            <w:pPr>
+              <w:pStyle w:val="PargrafodaLista"/>
+              <w:widowControl w:val="0"/>
+              <w:numPr>
+                <w:ilvl w:val="0"/>
+                <w:numId w:val="6"/>
+              </w:numPr>
+              <w:pBdr>
+                <w:top w:val="nil"/>
+                <w:left w:val="nil"/>
+                <w:bottom w:val="nil"/>
+                <w:right w:val="nil"/>
+                <w:between w:val="nil"/>
+              </w:pBdr>
+              <w:rPr>
+                <w:rFonts w:ascii="Helvetica" w:hAnsi="Helvetica"/>
+                <w:color w:val="000000"/>
+              </w:rPr>
+            </w:pPr>
+            <w:r>
+              <w:rPr>
+                <w:rFonts w:ascii="Helvetica" w:hAnsi="Helvetica"/>
+                <w:color w:val="000000"/>
+              </w:rPr>
+              <w:t>Informação técnica</w:t>
+            </w:r>
+          </w:p>
+          <w:p>
+            <w:pPr>
+              <w:pStyle w:val="PargrafodaLista"/>
+              <w:widowControl w:val="0"/>
+              <w:numPr>
+                <w:ilvl w:val="0"/>
+                <w:numId w:val="6"/>
+              </w:numPr>
+              <w:pBdr>
+                <w:top w:val="nil"/>
+                <w:left w:val="nil"/>
+                <w:bottom w:val="nil"/>
+                <w:right w:val="nil"/>
+                <w:between w:val="nil"/>
+              </w:pBdr>
+              <w:rPr>
+                <w:rFonts w:ascii="Helvetica" w:hAnsi="Helvetica"/>
+                <w:color w:val="000000"/>
+              </w:rPr>
+            </w:pPr>
+            <w:r>
+              <w:rPr>
+                <w:rFonts w:ascii="Helvetica" w:hAnsi="Helvetica"/>
+                <w:color w:val="000000"/>
+              </w:rPr>
+              <w:t>Indicação</w:t>
+            </w:r>
+          </w:p>
+          <w:p>
+            <w:pPr>
+              <w:pStyle w:val="PargrafodaLista"/>
+              <w:widowControl w:val="0"/>
+              <w:numPr>
+                <w:ilvl w:val="0"/>
+                <w:numId w:val="6"/>
+              </w:numPr>
+              <w:pBdr>
+                <w:top w:val="nil"/>
+                <w:left w:val="nil"/>
+                <w:bottom w:val="nil"/>
+                <w:right w:val="nil"/>
+                <w:between w:val="nil"/>
+              </w:pBdr>
+              <w:rPr>
+                <w:rFonts w:ascii="Helvetica" w:hAnsi="Helvetica"/>
+                <w:color w:val="000000"/>
+              </w:rPr>
+            </w:pPr>
+            <w:r>
+              <w:rPr>
+                <w:rFonts w:ascii="Helvetica" w:hAnsi="Helvetica"/>
+                <w:color w:val="000000"/>
+              </w:rPr>
+              <w:t>Posologia</w:t>
+            </w:r>
+          </w:p>
+          <w:p>
+            <w:pPr>
+              <w:pStyle w:val="PargrafodaLista"/>
+              <w:widowControl w:val="0"/>
+              <w:numPr>
+                <w:ilvl w:val="0"/>
+                <w:numId w:val="6"/>
+              </w:numPr>
+              <w:pBdr>
+                <w:top w:val="nil"/>
+                <w:left w:val="nil"/>
+                <w:bottom w:val="nil"/>
+                <w:right w:val="nil"/>
+                <w:between w:val="nil"/>
+              </w:pBdr>
+            </w:pPr>
+            <w:r>
+              <w:rPr>
+                <w:rFonts w:ascii="Helvetica" w:hAnsi="Helvetica"/>
+                <w:color w:val="000000"/>
+              </w:rPr>
+              <w:t>Link da bula</w:t>
             </w:r>
           </w:p>
         </w:tc>
@@ -1643,7 +1872,8 @@
               <w:jc w:val="center"/>
             </w:pPr>
             <w:r>
-              <w:t>Estoque</w:t>
+              <w:lastRenderedPageBreak/>
+              <w:t>Pedido</w:t>
             </w:r>
           </w:p>
         </w:tc>
@@ -1680,7 +1910,174 @@
               </w:rPr>
             </w:pPr>
             <w:r>
-              <w:t>Estoques são materiais ou produtos que ficam fisicamente disponíveis pela empresa, até o momento de ingressarem no processo produtivo ou seguirem para a comercialização direta ao consumidor final.</w:t>
+              <w:rPr>
+                <w:rFonts w:ascii="Helvetica" w:hAnsi="Helvetica"/>
+                <w:color w:val="000000"/>
+              </w:rPr>
+              <w:t>Lista de produtos ou serviços que um cliente deseja obter em um estabelecimento comercial.</w:t>
+            </w:r>
+          </w:p>
+          <w:p>
+            <w:pPr>
+              <w:widowControl w:val="0"/>
+              <w:pBdr>
+                <w:top w:val="nil"/>
+                <w:left w:val="nil"/>
+                <w:bottom w:val="nil"/>
+                <w:right w:val="nil"/>
+                <w:between w:val="nil"/>
+              </w:pBdr>
+              <w:rPr>
+                <w:rFonts w:ascii="Helvetica" w:hAnsi="Helvetica"/>
+                <w:color w:val="000000"/>
+              </w:rPr>
+            </w:pPr>
+            <w:r>
+              <w:rPr>
+                <w:rFonts w:ascii="Helvetica" w:hAnsi="Helvetica"/>
+                <w:color w:val="000000"/>
+              </w:rPr>
+              <w:t>Cada pedido possui:</w:t>
+            </w:r>
+          </w:p>
+          <w:p>
+            <w:pPr>
+              <w:pStyle w:val="PargrafodaLista"/>
+              <w:widowControl w:val="0"/>
+              <w:numPr>
+                <w:ilvl w:val="0"/>
+                <w:numId w:val="5"/>
+              </w:numPr>
+              <w:pBdr>
+                <w:top w:val="nil"/>
+                <w:left w:val="nil"/>
+                <w:bottom w:val="nil"/>
+                <w:right w:val="nil"/>
+                <w:between w:val="nil"/>
+              </w:pBdr>
+              <w:rPr>
+                <w:rFonts w:ascii="Helvetica" w:hAnsi="Helvetica"/>
+                <w:color w:val="000000"/>
+              </w:rPr>
+            </w:pPr>
+            <w:r>
+              <w:rPr>
+                <w:rFonts w:ascii="Helvetica" w:hAnsi="Helvetica"/>
+                <w:color w:val="000000"/>
+              </w:rPr>
+              <w:t>Data</w:t>
+            </w:r>
+          </w:p>
+          <w:p>
+            <w:pPr>
+              <w:pStyle w:val="PargrafodaLista"/>
+              <w:widowControl w:val="0"/>
+              <w:numPr>
+                <w:ilvl w:val="0"/>
+                <w:numId w:val="5"/>
+              </w:numPr>
+              <w:pBdr>
+                <w:top w:val="nil"/>
+                <w:left w:val="nil"/>
+                <w:bottom w:val="nil"/>
+                <w:right w:val="nil"/>
+                <w:between w:val="nil"/>
+              </w:pBdr>
+              <w:rPr>
+                <w:rFonts w:ascii="Helvetica" w:hAnsi="Helvetica"/>
+                <w:color w:val="000000"/>
+              </w:rPr>
+            </w:pPr>
+            <w:r>
+              <w:rPr>
+                <w:rFonts w:ascii="Helvetica" w:hAnsi="Helvetica"/>
+                <w:color w:val="000000"/>
+              </w:rPr>
+              <w:t>Hora</w:t>
+            </w:r>
+          </w:p>
+          <w:p>
+            <w:pPr>
+              <w:pStyle w:val="PargrafodaLista"/>
+              <w:widowControl w:val="0"/>
+              <w:numPr>
+                <w:ilvl w:val="0"/>
+                <w:numId w:val="5"/>
+              </w:numPr>
+              <w:pBdr>
+                <w:top w:val="nil"/>
+                <w:left w:val="nil"/>
+                <w:bottom w:val="nil"/>
+                <w:right w:val="nil"/>
+                <w:between w:val="nil"/>
+              </w:pBdr>
+              <w:rPr>
+                <w:rFonts w:ascii="Helvetica" w:hAnsi="Helvetica"/>
+                <w:color w:val="000000"/>
+              </w:rPr>
+            </w:pPr>
+            <w:r>
+              <w:rPr>
+                <w:rFonts w:ascii="Helvetica" w:hAnsi="Helvetica"/>
+                <w:color w:val="000000"/>
+              </w:rPr>
+              <w:t>Valor</w:t>
+            </w:r>
+          </w:p>
+          <w:p>
+            <w:pPr>
+              <w:pStyle w:val="PargrafodaLista"/>
+              <w:widowControl w:val="0"/>
+              <w:numPr>
+                <w:ilvl w:val="0"/>
+                <w:numId w:val="5"/>
+              </w:numPr>
+              <w:pBdr>
+                <w:top w:val="nil"/>
+                <w:left w:val="nil"/>
+                <w:bottom w:val="nil"/>
+                <w:right w:val="nil"/>
+                <w:between w:val="nil"/>
+              </w:pBdr>
+              <w:rPr>
+                <w:rFonts w:ascii="Helvetica" w:hAnsi="Helvetica"/>
+                <w:color w:val="000000"/>
+              </w:rPr>
+            </w:pPr>
+            <w:r>
+              <w:rPr>
+                <w:rFonts w:ascii="Helvetica" w:hAnsi="Helvetica"/>
+                <w:color w:val="000000"/>
+              </w:rPr>
+              <w:t>Forma de pagamento</w:t>
+            </w:r>
+          </w:p>
+          <w:p>
+            <w:pPr>
+              <w:pStyle w:val="PargrafodaLista"/>
+              <w:widowControl w:val="0"/>
+              <w:numPr>
+                <w:ilvl w:val="0"/>
+                <w:numId w:val="5"/>
+              </w:numPr>
+              <w:pBdr>
+                <w:top w:val="nil"/>
+                <w:left w:val="nil"/>
+                <w:bottom w:val="nil"/>
+                <w:right w:val="nil"/>
+                <w:between w:val="nil"/>
+              </w:pBdr>
+              <w:rPr>
+                <w:rFonts w:ascii="Helvetica" w:hAnsi="Helvetica"/>
+                <w:color w:val="000000"/>
+              </w:rPr>
+            </w:pPr>
+            <w:r>
+              <w:rPr>
+                <w:rFonts w:ascii="Helvetica" w:hAnsi="Helvetica"/>
+                <w:color w:val="000000"/>
+              </w:rPr>
+              <w:t>Identificação</w:t>
             </w:r>
           </w:p>
         </w:tc>
@@ -1720,7 +2117,7 @@
               <w:jc w:val="center"/>
             </w:pPr>
             <w:r>
-              <w:t>Logística</w:t>
+              <w:t>PROCOM</w:t>
             </w:r>
           </w:p>
         </w:tc>
@@ -1751,13 +2148,59 @@
                 <w:right w:val="nil"/>
                 <w:between w:val="nil"/>
               </w:pBdr>
-            </w:pPr>
-            <w:r>
-              <w:rPr>
-                <w:rFonts w:ascii="Helvetica" w:hAnsi="Helvetica"/>
-                <w:color w:val="000000"/>
-              </w:rPr>
-              <w:t>Logística é o processo de planejamento e execução do eficiente transporte e armazenamento de mercadorias – desde o ponto de origem até o ponto de consumo. O seu objetivo é atender aos requisitos do cliente de maneira oportuna e econômica.</w:t>
+              <w:rPr>
+                <w:rFonts w:ascii="Helvetica" w:hAnsi="Helvetica"/>
+                <w:color w:val="000000"/>
+              </w:rPr>
+            </w:pPr>
+            <w:r>
+              <w:rPr>
+                <w:rFonts w:ascii="Helvetica" w:hAnsi="Helvetica"/>
+                <w:color w:val="000000"/>
+              </w:rPr>
+              <w:t>Ó</w:t>
+            </w:r>
+            <w:r>
+              <w:rPr>
+                <w:rFonts w:ascii="Helvetica" w:hAnsi="Helvetica"/>
+                <w:color w:val="000000"/>
+              </w:rPr>
+              <w:t>rgão de Proteção e Defesa do Consumidor que atua em âmbito estadua</w:t>
+            </w:r>
+            <w:r>
+              <w:rPr>
+                <w:rFonts w:ascii="Helvetica" w:hAnsi="Helvetica"/>
+                <w:color w:val="000000"/>
+              </w:rPr>
+              <w:t>l no qual desempenha atividades como: r</w:t>
+            </w:r>
+            <w:r>
+              <w:rPr>
+                <w:rFonts w:ascii="Helvetica" w:hAnsi="Helvetica"/>
+                <w:color w:val="000000"/>
+              </w:rPr>
+              <w:t>ealiza fiscalizações e estabelece sanções, como multas</w:t>
+            </w:r>
+            <w:r>
+              <w:rPr>
+                <w:rFonts w:ascii="Helvetica" w:hAnsi="Helvetica"/>
+                <w:color w:val="000000"/>
+              </w:rPr>
+              <w:t>, m</w:t>
+            </w:r>
+            <w:r>
+              <w:rPr>
+                <w:rFonts w:ascii="Helvetica" w:hAnsi="Helvetica"/>
+                <w:color w:val="000000"/>
+              </w:rPr>
+              <w:t>ediante a solicitação do consumidor, ele abre processos solicitando esclarecimentos aos fornecedores sobre suas práticas</w:t>
+            </w:r>
+            <w:r>
+              <w:rPr>
+                <w:rFonts w:ascii="Helvetica" w:hAnsi="Helvetica"/>
+                <w:color w:val="000000"/>
+              </w:rPr>
+              <w:t xml:space="preserve"> entre outras funções.</w:t>
             </w:r>
           </w:p>
         </w:tc>
@@ -1797,8 +2240,7 @@
               <w:jc w:val="center"/>
             </w:pPr>
             <w:r>
-              <w:lastRenderedPageBreak/>
-              <w:t>MAPA (Ministério da Agricultura, Pecuária e Abastecimento)</w:t>
+              <w:t>Produto</w:t>
             </w:r>
           </w:p>
         </w:tc>
@@ -1829,19 +2271,210 @@
                 <w:right w:val="nil"/>
                 <w:between w:val="nil"/>
               </w:pBdr>
-              <w:rPr>
-                <w:rFonts w:ascii="Helvetica" w:hAnsi="Helvetica"/>
-                <w:color w:val="000000"/>
-              </w:rPr>
-            </w:pPr>
-            <w:r>
-              <w:t xml:space="preserve">Sigla para Ministério da Agricultura, Pecuária e Abastecimento, </w:t>
-            </w:r>
-            <w:r>
-              <w:t>é responsável pela gestão das políticas públicas de estímulo à agropecuária, pelo fomento do agronegócio e pela regulação e normatização de serviços vinculados ao setor. No Brasil, o agronegócio contempla o pequeno, o médio e o grande produtor rural e reúne atividades de fornecimento de bens e serviços à agricultura, produção agropecuária, processamento, transformação e distribuição de produtos de origem agropecuária até o consumidor final.</w:t>
-            </w:r>
-            <w:r>
-              <w:t xml:space="preserve"> O MAPA também é responsável por legislar, controlar e identificar todo produto destinado ao mercado pet incluindo: rações, suplementos ou medicamentos veterinários.</w:t>
+            </w:pPr>
+            <w:r>
+              <w:t>C</w:t>
+            </w:r>
+            <w:r>
+              <w:t>onjunto de atributos, tangíveis ou intangíveis, constituído através do processo de produção, para atendimento de necessidades reais ou simbólicas, e que pode ser negociado no mercado, mediante um determinado valor de troca, quando então se converte em mercadoria.</w:t>
+            </w:r>
+          </w:p>
+          <w:p>
+            <w:pPr>
+              <w:widowControl w:val="0"/>
+              <w:pBdr>
+                <w:top w:val="nil"/>
+                <w:left w:val="nil"/>
+                <w:bottom w:val="nil"/>
+                <w:right w:val="nil"/>
+                <w:between w:val="nil"/>
+              </w:pBdr>
+            </w:pPr>
+            <w:r>
+              <w:t>Cada produto de petshop possui:</w:t>
+            </w:r>
+          </w:p>
+          <w:p>
+            <w:pPr>
+              <w:pStyle w:val="PargrafodaLista"/>
+              <w:widowControl w:val="0"/>
+              <w:numPr>
+                <w:ilvl w:val="0"/>
+                <w:numId w:val="4"/>
+              </w:numPr>
+              <w:pBdr>
+                <w:top w:val="nil"/>
+                <w:left w:val="nil"/>
+                <w:bottom w:val="nil"/>
+                <w:right w:val="nil"/>
+                <w:between w:val="nil"/>
+              </w:pBdr>
+              <w:rPr>
+                <w:rFonts w:ascii="Arial" w:hAnsi="Arial" w:cs="Arial"/>
+              </w:rPr>
+            </w:pPr>
+            <w:r>
+              <w:rPr>
+                <w:rFonts w:ascii="Arial" w:hAnsi="Arial" w:cs="Arial"/>
+              </w:rPr>
+              <w:t>Categoria</w:t>
+            </w:r>
+          </w:p>
+          <w:p>
+            <w:pPr>
+              <w:pStyle w:val="PargrafodaLista"/>
+              <w:widowControl w:val="0"/>
+              <w:numPr>
+                <w:ilvl w:val="0"/>
+                <w:numId w:val="4"/>
+              </w:numPr>
+              <w:pBdr>
+                <w:top w:val="nil"/>
+                <w:left w:val="nil"/>
+                <w:bottom w:val="nil"/>
+                <w:right w:val="nil"/>
+                <w:between w:val="nil"/>
+              </w:pBdr>
+              <w:rPr>
+                <w:rFonts w:ascii="Arial" w:hAnsi="Arial" w:cs="Arial"/>
+              </w:rPr>
+            </w:pPr>
+            <w:r>
+              <w:rPr>
+                <w:rFonts w:ascii="Arial" w:hAnsi="Arial" w:cs="Arial"/>
+              </w:rPr>
+              <w:t>Espécie destinada</w:t>
+            </w:r>
+          </w:p>
+          <w:p>
+            <w:pPr>
+              <w:pStyle w:val="PargrafodaLista"/>
+              <w:widowControl w:val="0"/>
+              <w:numPr>
+                <w:ilvl w:val="0"/>
+                <w:numId w:val="4"/>
+              </w:numPr>
+              <w:pBdr>
+                <w:top w:val="nil"/>
+                <w:left w:val="nil"/>
+                <w:bottom w:val="nil"/>
+                <w:right w:val="nil"/>
+                <w:between w:val="nil"/>
+              </w:pBdr>
+              <w:rPr>
+                <w:rFonts w:ascii="Arial" w:hAnsi="Arial" w:cs="Arial"/>
+              </w:rPr>
+            </w:pPr>
+            <w:r>
+              <w:rPr>
+                <w:rFonts w:ascii="Arial" w:hAnsi="Arial" w:cs="Arial"/>
+              </w:rPr>
+              <w:t>Finalidade</w:t>
+            </w:r>
+          </w:p>
+          <w:p>
+            <w:pPr>
+              <w:pStyle w:val="PargrafodaLista"/>
+              <w:widowControl w:val="0"/>
+              <w:numPr>
+                <w:ilvl w:val="0"/>
+                <w:numId w:val="4"/>
+              </w:numPr>
+              <w:pBdr>
+                <w:top w:val="nil"/>
+                <w:left w:val="nil"/>
+                <w:bottom w:val="nil"/>
+                <w:right w:val="nil"/>
+                <w:between w:val="nil"/>
+              </w:pBdr>
+              <w:rPr>
+                <w:rFonts w:ascii="Arial" w:hAnsi="Arial" w:cs="Arial"/>
+              </w:rPr>
+            </w:pPr>
+            <w:r>
+              <w:rPr>
+                <w:rFonts w:ascii="Arial" w:hAnsi="Arial" w:cs="Arial"/>
+              </w:rPr>
+              <w:t>Foto</w:t>
+            </w:r>
+          </w:p>
+          <w:p>
+            <w:pPr>
+              <w:pStyle w:val="PargrafodaLista"/>
+              <w:widowControl w:val="0"/>
+              <w:numPr>
+                <w:ilvl w:val="0"/>
+                <w:numId w:val="4"/>
+              </w:numPr>
+              <w:pBdr>
+                <w:top w:val="nil"/>
+                <w:left w:val="nil"/>
+                <w:bottom w:val="nil"/>
+                <w:right w:val="nil"/>
+                <w:between w:val="nil"/>
+              </w:pBdr>
+              <w:rPr>
+                <w:rFonts w:ascii="Arial" w:hAnsi="Arial" w:cs="Arial"/>
+              </w:rPr>
+            </w:pPr>
+            <w:r>
+              <w:rPr>
+                <w:rFonts w:ascii="Arial" w:hAnsi="Arial" w:cs="Arial"/>
+              </w:rPr>
+              <w:t>Fabricante</w:t>
+            </w:r>
+          </w:p>
+          <w:p>
+            <w:pPr>
+              <w:pStyle w:val="PargrafodaLista"/>
+              <w:widowControl w:val="0"/>
+              <w:numPr>
+                <w:ilvl w:val="0"/>
+                <w:numId w:val="4"/>
+              </w:numPr>
+              <w:pBdr>
+                <w:top w:val="nil"/>
+                <w:left w:val="nil"/>
+                <w:bottom w:val="nil"/>
+                <w:right w:val="nil"/>
+                <w:between w:val="nil"/>
+              </w:pBdr>
+              <w:rPr>
+                <w:rFonts w:ascii="Arial" w:hAnsi="Arial" w:cs="Arial"/>
+              </w:rPr>
+            </w:pPr>
+            <w:r>
+              <w:rPr>
+                <w:rFonts w:ascii="Arial" w:hAnsi="Arial" w:cs="Arial"/>
+              </w:rPr>
+              <w:t>Nome do produto</w:t>
+            </w:r>
+          </w:p>
+          <w:p>
+            <w:pPr>
+              <w:pStyle w:val="PargrafodaLista"/>
+              <w:widowControl w:val="0"/>
+              <w:numPr>
+                <w:ilvl w:val="0"/>
+                <w:numId w:val="4"/>
+              </w:numPr>
+              <w:pBdr>
+                <w:top w:val="nil"/>
+                <w:left w:val="nil"/>
+                <w:bottom w:val="nil"/>
+                <w:right w:val="nil"/>
+                <w:between w:val="nil"/>
+              </w:pBdr>
+              <w:rPr>
+                <w:rFonts w:ascii="Helvetica" w:hAnsi="Helvetica"/>
+                <w:color w:val="000000"/>
+              </w:rPr>
+            </w:pPr>
+            <w:r>
+              <w:rPr>
+                <w:rFonts w:ascii="Arial" w:hAnsi="Arial" w:cs="Arial"/>
+              </w:rPr>
+              <w:t>Lote</w:t>
             </w:r>
           </w:p>
         </w:tc>
@@ -1881,7 +2514,7 @@
               <w:jc w:val="center"/>
             </w:pPr>
             <w:r>
-              <w:t>Medicamento veterinário</w:t>
+              <w:t>Produtos de uso veterinário</w:t>
             </w:r>
           </w:p>
         </w:tc>
@@ -1913,245 +2546,30 @@
                 <w:between w:val="nil"/>
               </w:pBdr>
               <w:rPr>
-                <w:color w:val="202122"/>
-                <w:shd w:val="clear" w:color="auto" w:fill="FFFFFF"/>
-              </w:rPr>
-            </w:pPr>
-            <w:r>
-              <w:rPr>
-                <w:color w:val="202122"/>
-                <w:shd w:val="clear" w:color="auto" w:fill="FFFFFF"/>
-              </w:rPr>
-              <w:t>S</w:t>
-            </w:r>
-            <w:r>
-              <w:rPr>
-                <w:color w:val="202122"/>
-                <w:shd w:val="clear" w:color="auto" w:fill="FFFFFF"/>
-              </w:rPr>
-              <w:t>ubstância, ou associação de substâncias, como possuindo propriedades curativas ou preventivas de doenças em animais ou dos seus sintomas, ou que possa ser utilizada ou administrada no animal com vista a estabelecer um diagnóstico médico -veterinário ou, exercendo uma ação farmacológica, imunológica ou metabólica, a restaurar, corrigir ou modificar funções fisiológicas</w:t>
-            </w:r>
-            <w:r>
-              <w:rPr>
-                <w:color w:val="202122"/>
-                <w:shd w:val="clear" w:color="auto" w:fill="FFFFFF"/>
-              </w:rPr>
-              <w:t>.</w:t>
-            </w:r>
-          </w:p>
-          <w:p>
-            <w:pPr>
-              <w:widowControl w:val="0"/>
-              <w:pBdr>
-                <w:top w:val="nil"/>
-                <w:left w:val="nil"/>
-                <w:bottom w:val="nil"/>
-                <w:right w:val="nil"/>
-                <w:between w:val="nil"/>
-              </w:pBdr>
-              <w:rPr>
-                <w:color w:val="202122"/>
-                <w:shd w:val="clear" w:color="auto" w:fill="FFFFFF"/>
-              </w:rPr>
-            </w:pPr>
-            <w:r>
-              <w:rPr>
-                <w:color w:val="202122"/>
-                <w:shd w:val="clear" w:color="auto" w:fill="FFFFFF"/>
-              </w:rPr>
-              <w:t>Medicamento veterinário possui:</w:t>
-            </w:r>
-          </w:p>
-          <w:p>
-            <w:pPr>
-              <w:pStyle w:val="PargrafodaLista"/>
-              <w:widowControl w:val="0"/>
-              <w:numPr>
-                <w:ilvl w:val="0"/>
-                <w:numId w:val="6"/>
-              </w:numPr>
-              <w:pBdr>
-                <w:top w:val="nil"/>
-                <w:left w:val="nil"/>
-                <w:bottom w:val="nil"/>
-                <w:right w:val="nil"/>
-                <w:between w:val="nil"/>
-              </w:pBdr>
-              <w:rPr>
-                <w:rFonts w:ascii="Helvetica" w:hAnsi="Helvetica"/>
-                <w:color w:val="000000"/>
-              </w:rPr>
-            </w:pPr>
-            <w:r>
-              <w:rPr>
-                <w:rFonts w:ascii="Helvetica" w:hAnsi="Helvetica"/>
-                <w:color w:val="000000"/>
-              </w:rPr>
-              <w:t>Princípio ativo</w:t>
-            </w:r>
-          </w:p>
-          <w:p>
-            <w:pPr>
-              <w:pStyle w:val="PargrafodaLista"/>
-              <w:widowControl w:val="0"/>
-              <w:numPr>
-                <w:ilvl w:val="0"/>
-                <w:numId w:val="6"/>
-              </w:numPr>
-              <w:pBdr>
-                <w:top w:val="nil"/>
-                <w:left w:val="nil"/>
-                <w:bottom w:val="nil"/>
-                <w:right w:val="nil"/>
-                <w:between w:val="nil"/>
-              </w:pBdr>
-              <w:rPr>
-                <w:rFonts w:ascii="Helvetica" w:hAnsi="Helvetica"/>
-                <w:color w:val="000000"/>
-              </w:rPr>
-            </w:pPr>
-            <w:r>
-              <w:rPr>
-                <w:rFonts w:ascii="Helvetica" w:hAnsi="Helvetica"/>
-                <w:color w:val="000000"/>
-              </w:rPr>
-              <w:t>Quantidade por embalagem</w:t>
-            </w:r>
-          </w:p>
-          <w:p>
-            <w:pPr>
-              <w:pStyle w:val="PargrafodaLista"/>
-              <w:widowControl w:val="0"/>
-              <w:numPr>
-                <w:ilvl w:val="0"/>
-                <w:numId w:val="6"/>
-              </w:numPr>
-              <w:pBdr>
-                <w:top w:val="nil"/>
-                <w:left w:val="nil"/>
-                <w:bottom w:val="nil"/>
-                <w:right w:val="nil"/>
-                <w:between w:val="nil"/>
-              </w:pBdr>
-              <w:rPr>
-                <w:rFonts w:ascii="Helvetica" w:hAnsi="Helvetica"/>
-                <w:color w:val="000000"/>
-              </w:rPr>
-            </w:pPr>
-            <w:r>
-              <w:rPr>
-                <w:rFonts w:ascii="Helvetica" w:hAnsi="Helvetica"/>
-                <w:color w:val="000000"/>
-              </w:rPr>
-              <w:t>Apresentação</w:t>
-            </w:r>
-          </w:p>
-          <w:p>
-            <w:pPr>
-              <w:pStyle w:val="PargrafodaLista"/>
-              <w:widowControl w:val="0"/>
-              <w:numPr>
-                <w:ilvl w:val="0"/>
-                <w:numId w:val="6"/>
-              </w:numPr>
-              <w:pBdr>
-                <w:top w:val="nil"/>
-                <w:left w:val="nil"/>
-                <w:bottom w:val="nil"/>
-                <w:right w:val="nil"/>
-                <w:between w:val="nil"/>
-              </w:pBdr>
-              <w:rPr>
-                <w:rFonts w:ascii="Helvetica" w:hAnsi="Helvetica"/>
-                <w:color w:val="000000"/>
-              </w:rPr>
-            </w:pPr>
-            <w:r>
-              <w:rPr>
-                <w:rFonts w:ascii="Helvetica" w:hAnsi="Helvetica"/>
-                <w:color w:val="000000"/>
-              </w:rPr>
-              <w:t>Informação técnica</w:t>
-            </w:r>
-          </w:p>
-          <w:p>
-            <w:pPr>
-              <w:pStyle w:val="PargrafodaLista"/>
-              <w:widowControl w:val="0"/>
-              <w:numPr>
-                <w:ilvl w:val="0"/>
-                <w:numId w:val="6"/>
-              </w:numPr>
-              <w:pBdr>
-                <w:top w:val="nil"/>
-                <w:left w:val="nil"/>
-                <w:bottom w:val="nil"/>
-                <w:right w:val="nil"/>
-                <w:between w:val="nil"/>
-              </w:pBdr>
-              <w:rPr>
-                <w:rFonts w:ascii="Helvetica" w:hAnsi="Helvetica"/>
-                <w:color w:val="000000"/>
-              </w:rPr>
-            </w:pPr>
-            <w:r>
-              <w:rPr>
-                <w:rFonts w:ascii="Helvetica" w:hAnsi="Helvetica"/>
-                <w:color w:val="000000"/>
-              </w:rPr>
-              <w:t>Indicação</w:t>
-            </w:r>
-          </w:p>
-          <w:p>
-            <w:pPr>
-              <w:pStyle w:val="PargrafodaLista"/>
-              <w:widowControl w:val="0"/>
-              <w:numPr>
-                <w:ilvl w:val="0"/>
-                <w:numId w:val="6"/>
-              </w:numPr>
-              <w:pBdr>
-                <w:top w:val="nil"/>
-                <w:left w:val="nil"/>
-                <w:bottom w:val="nil"/>
-                <w:right w:val="nil"/>
-                <w:between w:val="nil"/>
-              </w:pBdr>
-              <w:rPr>
-                <w:rFonts w:ascii="Helvetica" w:hAnsi="Helvetica"/>
-                <w:color w:val="000000"/>
-              </w:rPr>
-            </w:pPr>
-            <w:r>
-              <w:rPr>
-                <w:rFonts w:ascii="Helvetica" w:hAnsi="Helvetica"/>
-                <w:color w:val="000000"/>
-              </w:rPr>
-              <w:t>Posologia</w:t>
-            </w:r>
-          </w:p>
-          <w:p>
-            <w:pPr>
-              <w:pStyle w:val="PargrafodaLista"/>
-              <w:widowControl w:val="0"/>
-              <w:numPr>
-                <w:ilvl w:val="0"/>
-                <w:numId w:val="6"/>
-              </w:numPr>
-              <w:pBdr>
-                <w:top w:val="nil"/>
-                <w:left w:val="nil"/>
-                <w:bottom w:val="nil"/>
-                <w:right w:val="nil"/>
-                <w:between w:val="nil"/>
-              </w:pBdr>
-            </w:pPr>
-            <w:r>
-              <w:rPr>
-                <w:rFonts w:ascii="Helvetica" w:hAnsi="Helvetica"/>
-                <w:color w:val="000000"/>
-              </w:rPr>
-              <w:t>Link da bula</w:t>
+                <w:rFonts w:ascii="Helvetica" w:hAnsi="Helvetica"/>
+                <w:color w:val="000000"/>
+              </w:rPr>
+            </w:pPr>
+            <w:r>
+              <w:t>Os produtos de uso veterinário são toda substância química, biológica,</w:t>
+            </w:r>
+            <w:r>
+              <w:t xml:space="preserve"> </w:t>
+            </w:r>
+            <w:r>
+              <w:t>biotecnológica ou preparação manufaturada cuja administração seja aplicada de forma individual ou coletiva, direta ou misturada com os alimentos, destinada à prevenção, ao diagnóstico, à cura ou ao tratamento das doenças dos animais,</w:t>
+            </w:r>
+            <w:r>
+              <w:t xml:space="preserve"> </w:t>
+            </w:r>
+            <w:r>
+              <w:t>incluindo os aditivos, suprimentos promotores,</w:t>
+            </w:r>
+            <w:r>
+              <w:t xml:space="preserve"> </w:t>
+            </w:r>
+            <w:r>
+              <w:t>melhoradores da produção animal, medicamentos, vacinas, antissépticos, desinfetantes de uso ambiental ou equipamentos, pesticidas e todos os produtos que, utilizados nos animais ou no seu habitat, protejam, restaurem ou modifiquem suas funções orgânicas e fisiológicas, bem como os produtos destinados ao embelezamento dos animais.</w:t>
             </w:r>
           </w:p>
         </w:tc>
@@ -2191,7 +2609,8 @@
               <w:jc w:val="center"/>
             </w:pPr>
             <w:r>
-              <w:t>Nota fiscal</w:t>
+              <w:lastRenderedPageBreak/>
+              <w:t>Rações convencionais cães e gatos</w:t>
             </w:r>
           </w:p>
         </w:tc>
@@ -2222,17 +2641,203 @@
                 <w:right w:val="nil"/>
                 <w:between w:val="nil"/>
               </w:pBdr>
-              <w:rPr>
-                <w:color w:val="202122"/>
-                <w:shd w:val="clear" w:color="auto" w:fill="FFFFFF"/>
-              </w:rPr>
-            </w:pPr>
-            <w:r>
-              <w:rPr>
-                <w:rFonts w:ascii="Helvetica" w:hAnsi="Helvetica"/>
-                <w:color w:val="000000"/>
-              </w:rPr>
-              <w:t>É um documento fiscal e que tem por fim o registro de uma transferência de propriedade sobre um bem ou uma atividade comercial prestada por uma empresa e uma pessoa física ou outra empresa.</w:t>
+            </w:pPr>
+            <w:r>
+              <w:t>Ração fornecida ao animal diariamente.</w:t>
+            </w:r>
+          </w:p>
+          <w:p>
+            <w:pPr>
+              <w:widowControl w:val="0"/>
+              <w:pBdr>
+                <w:top w:val="nil"/>
+                <w:left w:val="nil"/>
+                <w:bottom w:val="nil"/>
+                <w:right w:val="nil"/>
+                <w:between w:val="nil"/>
+              </w:pBdr>
+            </w:pPr>
+            <w:r>
+              <w:t>Cada tipo de ração possui:</w:t>
+            </w:r>
+          </w:p>
+          <w:p>
+            <w:pPr>
+              <w:pStyle w:val="PargrafodaLista"/>
+              <w:widowControl w:val="0"/>
+              <w:numPr>
+                <w:ilvl w:val="0"/>
+                <w:numId w:val="2"/>
+              </w:numPr>
+              <w:pBdr>
+                <w:top w:val="nil"/>
+                <w:left w:val="nil"/>
+                <w:bottom w:val="nil"/>
+                <w:right w:val="nil"/>
+                <w:between w:val="nil"/>
+              </w:pBdr>
+              <w:rPr>
+                <w:rFonts w:ascii="Arial" w:hAnsi="Arial" w:cs="Arial"/>
+              </w:rPr>
+            </w:pPr>
+            <w:r>
+              <w:rPr>
+                <w:rFonts w:ascii="Arial" w:hAnsi="Arial" w:cs="Arial"/>
+              </w:rPr>
+              <w:t>Qualidade</w:t>
+            </w:r>
+          </w:p>
+          <w:p>
+            <w:pPr>
+              <w:pStyle w:val="PargrafodaLista"/>
+              <w:widowControl w:val="0"/>
+              <w:numPr>
+                <w:ilvl w:val="0"/>
+                <w:numId w:val="2"/>
+              </w:numPr>
+              <w:pBdr>
+                <w:top w:val="nil"/>
+                <w:left w:val="nil"/>
+                <w:bottom w:val="nil"/>
+                <w:right w:val="nil"/>
+                <w:between w:val="nil"/>
+              </w:pBdr>
+              <w:rPr>
+                <w:rFonts w:ascii="Arial" w:hAnsi="Arial" w:cs="Arial"/>
+              </w:rPr>
+            </w:pPr>
+            <w:r>
+              <w:rPr>
+                <w:rFonts w:ascii="Arial" w:hAnsi="Arial" w:cs="Arial"/>
+              </w:rPr>
+              <w:t>Especialidade</w:t>
+            </w:r>
+          </w:p>
+          <w:p>
+            <w:pPr>
+              <w:pStyle w:val="PargrafodaLista"/>
+              <w:widowControl w:val="0"/>
+              <w:numPr>
+                <w:ilvl w:val="0"/>
+                <w:numId w:val="2"/>
+              </w:numPr>
+              <w:pBdr>
+                <w:top w:val="nil"/>
+                <w:left w:val="nil"/>
+                <w:bottom w:val="nil"/>
+                <w:right w:val="nil"/>
+                <w:between w:val="nil"/>
+              </w:pBdr>
+              <w:rPr>
+                <w:rFonts w:ascii="Arial" w:hAnsi="Arial" w:cs="Arial"/>
+              </w:rPr>
+            </w:pPr>
+            <w:r>
+              <w:rPr>
+                <w:rFonts w:ascii="Arial" w:hAnsi="Arial" w:cs="Arial"/>
+              </w:rPr>
+              <w:t>Idade destinada</w:t>
+            </w:r>
+          </w:p>
+          <w:p>
+            <w:pPr>
+              <w:pStyle w:val="PargrafodaLista"/>
+              <w:widowControl w:val="0"/>
+              <w:numPr>
+                <w:ilvl w:val="0"/>
+                <w:numId w:val="2"/>
+              </w:numPr>
+              <w:pBdr>
+                <w:top w:val="nil"/>
+                <w:left w:val="nil"/>
+                <w:bottom w:val="nil"/>
+                <w:right w:val="nil"/>
+                <w:between w:val="nil"/>
+              </w:pBdr>
+              <w:rPr>
+                <w:rFonts w:ascii="Arial" w:hAnsi="Arial" w:cs="Arial"/>
+              </w:rPr>
+            </w:pPr>
+            <w:r>
+              <w:rPr>
+                <w:rFonts w:ascii="Arial" w:hAnsi="Arial" w:cs="Arial"/>
+              </w:rPr>
+              <w:t>Raça</w:t>
+            </w:r>
+          </w:p>
+          <w:p>
+            <w:pPr>
+              <w:pStyle w:val="PargrafodaLista"/>
+              <w:widowControl w:val="0"/>
+              <w:numPr>
+                <w:ilvl w:val="0"/>
+                <w:numId w:val="2"/>
+              </w:numPr>
+              <w:pBdr>
+                <w:top w:val="nil"/>
+                <w:left w:val="nil"/>
+                <w:bottom w:val="nil"/>
+                <w:right w:val="nil"/>
+                <w:between w:val="nil"/>
+              </w:pBdr>
+              <w:rPr>
+                <w:rFonts w:ascii="Arial" w:hAnsi="Arial" w:cs="Arial"/>
+              </w:rPr>
+            </w:pPr>
+            <w:r>
+              <w:rPr>
+                <w:rFonts w:ascii="Arial" w:hAnsi="Arial" w:cs="Arial"/>
+              </w:rPr>
+              <w:t>Tamanho destino</w:t>
+            </w:r>
+          </w:p>
+          <w:p>
+            <w:pPr>
+              <w:pStyle w:val="PargrafodaLista"/>
+              <w:widowControl w:val="0"/>
+              <w:numPr>
+                <w:ilvl w:val="0"/>
+                <w:numId w:val="2"/>
+              </w:numPr>
+              <w:pBdr>
+                <w:top w:val="nil"/>
+                <w:left w:val="nil"/>
+                <w:bottom w:val="nil"/>
+                <w:right w:val="nil"/>
+                <w:between w:val="nil"/>
+              </w:pBdr>
+              <w:rPr>
+                <w:rFonts w:ascii="Arial" w:hAnsi="Arial" w:cs="Arial"/>
+              </w:rPr>
+            </w:pPr>
+            <w:r>
+              <w:rPr>
+                <w:rFonts w:ascii="Arial" w:hAnsi="Arial" w:cs="Arial"/>
+              </w:rPr>
+              <w:t>Consistência</w:t>
+            </w:r>
+          </w:p>
+          <w:p>
+            <w:pPr>
+              <w:pStyle w:val="PargrafodaLista"/>
+              <w:widowControl w:val="0"/>
+              <w:numPr>
+                <w:ilvl w:val="0"/>
+                <w:numId w:val="2"/>
+              </w:numPr>
+              <w:pBdr>
+                <w:top w:val="nil"/>
+                <w:left w:val="nil"/>
+                <w:bottom w:val="nil"/>
+                <w:right w:val="nil"/>
+                <w:between w:val="nil"/>
+              </w:pBdr>
+            </w:pPr>
+            <w:r>
+              <w:rPr>
+                <w:rFonts w:ascii="Arial" w:hAnsi="Arial" w:cs="Arial"/>
+              </w:rPr>
+              <w:t>Apresentações</w:t>
             </w:r>
           </w:p>
         </w:tc>
@@ -2272,7 +2877,7 @@
               <w:jc w:val="center"/>
             </w:pPr>
             <w:r>
-              <w:t>Nota fiscal eletrônica (NF-e)</w:t>
+              <w:t>Ração veterinária ou terapêutica</w:t>
             </w:r>
           </w:p>
         </w:tc>
@@ -2303,24 +2908,151 @@
                 <w:right w:val="nil"/>
                 <w:between w:val="nil"/>
               </w:pBdr>
-              <w:rPr>
-                <w:rFonts w:ascii="Helvetica" w:hAnsi="Helvetica"/>
-                <w:color w:val="000000"/>
-              </w:rPr>
-            </w:pPr>
-            <w:r>
-              <w:rPr>
-                <w:rFonts w:ascii="Helvetica" w:hAnsi="Helvetica"/>
-                <w:color w:val="000000"/>
-              </w:rPr>
-              <w:t>D</w:t>
-            </w:r>
-            <w:r>
-              <w:rPr>
-                <w:rFonts w:ascii="Helvetica" w:hAnsi="Helvetica"/>
-                <w:color w:val="000000"/>
-              </w:rPr>
-              <w:t>ocumento digital que serve para formalizar a venda de produtos e serviços, seja no ambiente físico ou no digital.</w:t>
+            </w:pPr>
+            <w:r>
+              <w:t>São alimentos coadjuvantes no tratamento de certas doenças.</w:t>
+            </w:r>
+          </w:p>
+          <w:p>
+            <w:pPr>
+              <w:widowControl w:val="0"/>
+              <w:pBdr>
+                <w:top w:val="nil"/>
+                <w:left w:val="nil"/>
+                <w:bottom w:val="nil"/>
+                <w:right w:val="nil"/>
+                <w:between w:val="nil"/>
+              </w:pBdr>
+            </w:pPr>
+            <w:r>
+              <w:t>Cada tipo de ração veterinária ou terapêutica possui:</w:t>
+            </w:r>
+          </w:p>
+          <w:p>
+            <w:pPr>
+              <w:pStyle w:val="PargrafodaLista"/>
+              <w:widowControl w:val="0"/>
+              <w:numPr>
+                <w:ilvl w:val="0"/>
+                <w:numId w:val="3"/>
+              </w:numPr>
+              <w:pBdr>
+                <w:top w:val="nil"/>
+                <w:left w:val="nil"/>
+                <w:bottom w:val="nil"/>
+                <w:right w:val="nil"/>
+                <w:between w:val="nil"/>
+              </w:pBdr>
+              <w:rPr>
+                <w:rFonts w:ascii="Arial" w:hAnsi="Arial" w:cs="Arial"/>
+              </w:rPr>
+            </w:pPr>
+            <w:r>
+              <w:rPr>
+                <w:rFonts w:ascii="Arial" w:hAnsi="Arial" w:cs="Arial"/>
+              </w:rPr>
+              <w:t>Indicação</w:t>
+            </w:r>
+          </w:p>
+          <w:p>
+            <w:pPr>
+              <w:pStyle w:val="PargrafodaLista"/>
+              <w:widowControl w:val="0"/>
+              <w:numPr>
+                <w:ilvl w:val="0"/>
+                <w:numId w:val="3"/>
+              </w:numPr>
+              <w:pBdr>
+                <w:top w:val="nil"/>
+                <w:left w:val="nil"/>
+                <w:bottom w:val="nil"/>
+                <w:right w:val="nil"/>
+                <w:between w:val="nil"/>
+              </w:pBdr>
+              <w:rPr>
+                <w:rFonts w:ascii="Arial" w:hAnsi="Arial" w:cs="Arial"/>
+              </w:rPr>
+            </w:pPr>
+            <w:r>
+              <w:rPr>
+                <w:rFonts w:ascii="Arial" w:hAnsi="Arial" w:cs="Arial"/>
+              </w:rPr>
+              <w:t>Consistência</w:t>
+            </w:r>
+          </w:p>
+          <w:p>
+            <w:pPr>
+              <w:pStyle w:val="PargrafodaLista"/>
+              <w:widowControl w:val="0"/>
+              <w:numPr>
+                <w:ilvl w:val="0"/>
+                <w:numId w:val="3"/>
+              </w:numPr>
+              <w:pBdr>
+                <w:top w:val="nil"/>
+                <w:left w:val="nil"/>
+                <w:bottom w:val="nil"/>
+                <w:right w:val="nil"/>
+                <w:between w:val="nil"/>
+              </w:pBdr>
+              <w:rPr>
+                <w:rFonts w:ascii="Arial" w:hAnsi="Arial" w:cs="Arial"/>
+              </w:rPr>
+            </w:pPr>
+            <w:r>
+              <w:rPr>
+                <w:rFonts w:ascii="Arial" w:hAnsi="Arial" w:cs="Arial"/>
+              </w:rPr>
+              <w:t>Ingrediente</w:t>
+            </w:r>
+          </w:p>
+          <w:p>
+            <w:pPr>
+              <w:pStyle w:val="PargrafodaLista"/>
+              <w:widowControl w:val="0"/>
+              <w:numPr>
+                <w:ilvl w:val="0"/>
+                <w:numId w:val="3"/>
+              </w:numPr>
+              <w:pBdr>
+                <w:top w:val="nil"/>
+                <w:left w:val="nil"/>
+                <w:bottom w:val="nil"/>
+                <w:right w:val="nil"/>
+                <w:between w:val="nil"/>
+              </w:pBdr>
+              <w:rPr>
+                <w:rFonts w:ascii="Arial" w:hAnsi="Arial" w:cs="Arial"/>
+              </w:rPr>
+            </w:pPr>
+            <w:r>
+              <w:rPr>
+                <w:rFonts w:ascii="Arial" w:hAnsi="Arial" w:cs="Arial"/>
+              </w:rPr>
+              <w:t>Guia de alimentação</w:t>
+            </w:r>
+          </w:p>
+          <w:p>
+            <w:pPr>
+              <w:pStyle w:val="PargrafodaLista"/>
+              <w:widowControl w:val="0"/>
+              <w:numPr>
+                <w:ilvl w:val="0"/>
+                <w:numId w:val="3"/>
+              </w:numPr>
+              <w:pBdr>
+                <w:top w:val="nil"/>
+                <w:left w:val="nil"/>
+                <w:bottom w:val="nil"/>
+                <w:right w:val="nil"/>
+                <w:between w:val="nil"/>
+              </w:pBdr>
+            </w:pPr>
+            <w:r>
+              <w:rPr>
+                <w:rFonts w:ascii="Arial" w:hAnsi="Arial" w:cs="Arial"/>
+              </w:rPr>
+              <w:t>Apresentações</w:t>
             </w:r>
           </w:p>
         </w:tc>
@@ -2360,1316 +3092,6 @@
               <w:jc w:val="center"/>
             </w:pPr>
             <w:r>
-              <w:t>Pedido</w:t>
-            </w:r>
-          </w:p>
-        </w:tc>
-        <w:tc>
-          <w:tcPr>
-            <w:tcW w:w="7097" w:type="dxa"/>
-            <w:tcBorders>
-              <w:top w:val="single" w:sz="4" w:space="0" w:color="000000"/>
-              <w:left w:val="nil"/>
-              <w:bottom w:val="single" w:sz="4" w:space="0" w:color="000000"/>
-              <w:right w:val="single" w:sz="8" w:space="0" w:color="FF9900"/>
-            </w:tcBorders>
-            <w:shd w:val="clear" w:color="auto" w:fill="FFFFFF"/>
-            <w:tcMar>
-              <w:top w:w="100" w:type="dxa"/>
-              <w:left w:w="100" w:type="dxa"/>
-              <w:bottom w:w="100" w:type="dxa"/>
-              <w:right w:w="100" w:type="dxa"/>
-            </w:tcMar>
-          </w:tcPr>
-          <w:p>
-            <w:pPr>
-              <w:widowControl w:val="0"/>
-              <w:pBdr>
-                <w:top w:val="nil"/>
-                <w:left w:val="nil"/>
-                <w:bottom w:val="nil"/>
-                <w:right w:val="nil"/>
-                <w:between w:val="nil"/>
-              </w:pBdr>
-              <w:rPr>
-                <w:rFonts w:ascii="Helvetica" w:hAnsi="Helvetica"/>
-                <w:color w:val="000000"/>
-              </w:rPr>
-            </w:pPr>
-            <w:r>
-              <w:rPr>
-                <w:rFonts w:ascii="Helvetica" w:hAnsi="Helvetica"/>
-                <w:color w:val="000000"/>
-              </w:rPr>
-              <w:t>Lista de produtos ou serviços que um cliente deseja obter em um estabelecimento comercial.</w:t>
-            </w:r>
-          </w:p>
-          <w:p>
-            <w:pPr>
-              <w:widowControl w:val="0"/>
-              <w:pBdr>
-                <w:top w:val="nil"/>
-                <w:left w:val="nil"/>
-                <w:bottom w:val="nil"/>
-                <w:right w:val="nil"/>
-                <w:between w:val="nil"/>
-              </w:pBdr>
-              <w:rPr>
-                <w:rFonts w:ascii="Helvetica" w:hAnsi="Helvetica"/>
-                <w:color w:val="000000"/>
-              </w:rPr>
-            </w:pPr>
-            <w:r>
-              <w:rPr>
-                <w:rFonts w:ascii="Helvetica" w:hAnsi="Helvetica"/>
-                <w:color w:val="000000"/>
-              </w:rPr>
-              <w:t>Cada pedido possui:</w:t>
-            </w:r>
-          </w:p>
-          <w:p>
-            <w:pPr>
-              <w:pStyle w:val="PargrafodaLista"/>
-              <w:widowControl w:val="0"/>
-              <w:numPr>
-                <w:ilvl w:val="0"/>
-                <w:numId w:val="5"/>
-              </w:numPr>
-              <w:pBdr>
-                <w:top w:val="nil"/>
-                <w:left w:val="nil"/>
-                <w:bottom w:val="nil"/>
-                <w:right w:val="nil"/>
-                <w:between w:val="nil"/>
-              </w:pBdr>
-              <w:rPr>
-                <w:rFonts w:ascii="Helvetica" w:hAnsi="Helvetica"/>
-                <w:color w:val="000000"/>
-              </w:rPr>
-            </w:pPr>
-            <w:r>
-              <w:rPr>
-                <w:rFonts w:ascii="Helvetica" w:hAnsi="Helvetica"/>
-                <w:color w:val="000000"/>
-              </w:rPr>
-              <w:t>Data</w:t>
-            </w:r>
-          </w:p>
-          <w:p>
-            <w:pPr>
-              <w:pStyle w:val="PargrafodaLista"/>
-              <w:widowControl w:val="0"/>
-              <w:numPr>
-                <w:ilvl w:val="0"/>
-                <w:numId w:val="5"/>
-              </w:numPr>
-              <w:pBdr>
-                <w:top w:val="nil"/>
-                <w:left w:val="nil"/>
-                <w:bottom w:val="nil"/>
-                <w:right w:val="nil"/>
-                <w:between w:val="nil"/>
-              </w:pBdr>
-              <w:rPr>
-                <w:rFonts w:ascii="Helvetica" w:hAnsi="Helvetica"/>
-                <w:color w:val="000000"/>
-              </w:rPr>
-            </w:pPr>
-            <w:r>
-              <w:rPr>
-                <w:rFonts w:ascii="Helvetica" w:hAnsi="Helvetica"/>
-                <w:color w:val="000000"/>
-              </w:rPr>
-              <w:t>Hora</w:t>
-            </w:r>
-          </w:p>
-          <w:p>
-            <w:pPr>
-              <w:pStyle w:val="PargrafodaLista"/>
-              <w:widowControl w:val="0"/>
-              <w:numPr>
-                <w:ilvl w:val="0"/>
-                <w:numId w:val="5"/>
-              </w:numPr>
-              <w:pBdr>
-                <w:top w:val="nil"/>
-                <w:left w:val="nil"/>
-                <w:bottom w:val="nil"/>
-                <w:right w:val="nil"/>
-                <w:between w:val="nil"/>
-              </w:pBdr>
-              <w:rPr>
-                <w:rFonts w:ascii="Helvetica" w:hAnsi="Helvetica"/>
-                <w:color w:val="000000"/>
-              </w:rPr>
-            </w:pPr>
-            <w:r>
-              <w:rPr>
-                <w:rFonts w:ascii="Helvetica" w:hAnsi="Helvetica"/>
-                <w:color w:val="000000"/>
-              </w:rPr>
-              <w:t>Valor</w:t>
-            </w:r>
-          </w:p>
-          <w:p>
-            <w:pPr>
-              <w:pStyle w:val="PargrafodaLista"/>
-              <w:widowControl w:val="0"/>
-              <w:numPr>
-                <w:ilvl w:val="0"/>
-                <w:numId w:val="5"/>
-              </w:numPr>
-              <w:pBdr>
-                <w:top w:val="nil"/>
-                <w:left w:val="nil"/>
-                <w:bottom w:val="nil"/>
-                <w:right w:val="nil"/>
-                <w:between w:val="nil"/>
-              </w:pBdr>
-              <w:rPr>
-                <w:rFonts w:ascii="Helvetica" w:hAnsi="Helvetica"/>
-                <w:color w:val="000000"/>
-              </w:rPr>
-            </w:pPr>
-            <w:r>
-              <w:rPr>
-                <w:rFonts w:ascii="Helvetica" w:hAnsi="Helvetica"/>
-                <w:color w:val="000000"/>
-              </w:rPr>
-              <w:t>Forma de pagamento</w:t>
-            </w:r>
-          </w:p>
-          <w:p>
-            <w:pPr>
-              <w:pStyle w:val="PargrafodaLista"/>
-              <w:widowControl w:val="0"/>
-              <w:numPr>
-                <w:ilvl w:val="0"/>
-                <w:numId w:val="5"/>
-              </w:numPr>
-              <w:pBdr>
-                <w:top w:val="nil"/>
-                <w:left w:val="nil"/>
-                <w:bottom w:val="nil"/>
-                <w:right w:val="nil"/>
-                <w:between w:val="nil"/>
-              </w:pBdr>
-              <w:rPr>
-                <w:rFonts w:ascii="Helvetica" w:hAnsi="Helvetica"/>
-                <w:color w:val="000000"/>
-              </w:rPr>
-            </w:pPr>
-            <w:r>
-              <w:rPr>
-                <w:rFonts w:ascii="Helvetica" w:hAnsi="Helvetica"/>
-                <w:color w:val="000000"/>
-              </w:rPr>
-              <w:t>Identificação</w:t>
-            </w:r>
-          </w:p>
-        </w:tc>
-      </w:tr>
-      <w:tr>
-        <w:trPr>
-          <w:trHeight w:val="1060"/>
-          <w:jc w:val="center"/>
-        </w:trPr>
-        <w:tc>
-          <w:tcPr>
-            <w:tcW w:w="2542" w:type="dxa"/>
-            <w:tcBorders>
-              <w:top w:val="single" w:sz="4" w:space="0" w:color="000000"/>
-              <w:left w:val="single" w:sz="8" w:space="0" w:color="FF9900"/>
-              <w:bottom w:val="single" w:sz="4" w:space="0" w:color="000000"/>
-              <w:right w:val="single" w:sz="8" w:space="0" w:color="FF9900"/>
-            </w:tcBorders>
-            <w:tcMar>
-              <w:top w:w="100" w:type="dxa"/>
-              <w:left w:w="100" w:type="dxa"/>
-              <w:bottom w:w="100" w:type="dxa"/>
-              <w:right w:w="100" w:type="dxa"/>
-            </w:tcMar>
-            <w:vAlign w:val="center"/>
-          </w:tcPr>
-          <w:p>
-            <w:pPr>
-              <w:widowControl w:val="0"/>
-              <w:pBdr>
-                <w:top w:val="nil"/>
-                <w:left w:val="nil"/>
-                <w:bottom w:val="nil"/>
-                <w:right w:val="nil"/>
-                <w:between w:val="nil"/>
-              </w:pBdr>
-              <w:jc w:val="center"/>
-            </w:pPr>
-            <w:r>
-              <w:t>Petshop</w:t>
-            </w:r>
-          </w:p>
-        </w:tc>
-        <w:tc>
-          <w:tcPr>
-            <w:tcW w:w="7097" w:type="dxa"/>
-            <w:tcBorders>
-              <w:top w:val="single" w:sz="4" w:space="0" w:color="000000"/>
-              <w:left w:val="nil"/>
-              <w:bottom w:val="single" w:sz="4" w:space="0" w:color="000000"/>
-              <w:right w:val="single" w:sz="8" w:space="0" w:color="FF9900"/>
-            </w:tcBorders>
-            <w:shd w:val="clear" w:color="auto" w:fill="FFFFFF"/>
-            <w:tcMar>
-              <w:top w:w="100" w:type="dxa"/>
-              <w:left w:w="100" w:type="dxa"/>
-              <w:bottom w:w="100" w:type="dxa"/>
-              <w:right w:w="100" w:type="dxa"/>
-            </w:tcMar>
-          </w:tcPr>
-          <w:p>
-            <w:pPr>
-              <w:widowControl w:val="0"/>
-              <w:pBdr>
-                <w:top w:val="nil"/>
-                <w:left w:val="nil"/>
-                <w:bottom w:val="nil"/>
-                <w:right w:val="nil"/>
-                <w:between w:val="nil"/>
-              </w:pBdr>
-              <w:rPr>
-                <w:rFonts w:ascii="Helvetica" w:hAnsi="Helvetica"/>
-                <w:color w:val="000000"/>
-              </w:rPr>
-            </w:pPr>
-            <w:r>
-              <w:rPr>
-                <w:rFonts w:ascii="Helvetica" w:hAnsi="Helvetica"/>
-                <w:color w:val="000000"/>
-              </w:rPr>
-              <w:t xml:space="preserve">Pet Shop ou loja de animais é o nome dado a um estabelecimento comercial especializado em vender animais, geralmente filhotes, destinados a serem animais de estimação, bem como alimentos, além de oferecer serviços de embelezamento como banho, tosa e </w:t>
-            </w:r>
-            <w:r>
-              <w:rPr>
-                <w:rFonts w:ascii="Helvetica" w:hAnsi="Helvetica"/>
-                <w:color w:val="000000"/>
-              </w:rPr>
-              <w:lastRenderedPageBreak/>
-              <w:t>perfumaria.</w:t>
-            </w:r>
-          </w:p>
-        </w:tc>
-      </w:tr>
-      <w:tr>
-        <w:trPr>
-          <w:trHeight w:val="1060"/>
-          <w:jc w:val="center"/>
-        </w:trPr>
-        <w:tc>
-          <w:tcPr>
-            <w:tcW w:w="2542" w:type="dxa"/>
-            <w:tcBorders>
-              <w:top w:val="single" w:sz="4" w:space="0" w:color="000000"/>
-              <w:left w:val="single" w:sz="8" w:space="0" w:color="FF9900"/>
-              <w:bottom w:val="single" w:sz="4" w:space="0" w:color="000000"/>
-              <w:right w:val="single" w:sz="8" w:space="0" w:color="FF9900"/>
-            </w:tcBorders>
-            <w:tcMar>
-              <w:top w:w="100" w:type="dxa"/>
-              <w:left w:w="100" w:type="dxa"/>
-              <w:bottom w:w="100" w:type="dxa"/>
-              <w:right w:w="100" w:type="dxa"/>
-            </w:tcMar>
-            <w:vAlign w:val="center"/>
-          </w:tcPr>
-          <w:p>
-            <w:pPr>
-              <w:widowControl w:val="0"/>
-              <w:pBdr>
-                <w:top w:val="nil"/>
-                <w:left w:val="nil"/>
-                <w:bottom w:val="nil"/>
-                <w:right w:val="nil"/>
-                <w:between w:val="nil"/>
-              </w:pBdr>
-              <w:jc w:val="center"/>
-            </w:pPr>
-            <w:r>
-              <w:lastRenderedPageBreak/>
-              <w:t>PROCOM</w:t>
-            </w:r>
-          </w:p>
-        </w:tc>
-        <w:tc>
-          <w:tcPr>
-            <w:tcW w:w="7097" w:type="dxa"/>
-            <w:tcBorders>
-              <w:top w:val="single" w:sz="4" w:space="0" w:color="000000"/>
-              <w:left w:val="nil"/>
-              <w:bottom w:val="single" w:sz="4" w:space="0" w:color="000000"/>
-              <w:right w:val="single" w:sz="8" w:space="0" w:color="FF9900"/>
-            </w:tcBorders>
-            <w:shd w:val="clear" w:color="auto" w:fill="FFFFFF"/>
-            <w:tcMar>
-              <w:top w:w="100" w:type="dxa"/>
-              <w:left w:w="100" w:type="dxa"/>
-              <w:bottom w:w="100" w:type="dxa"/>
-              <w:right w:w="100" w:type="dxa"/>
-            </w:tcMar>
-          </w:tcPr>
-          <w:p>
-            <w:pPr>
-              <w:widowControl w:val="0"/>
-              <w:pBdr>
-                <w:top w:val="nil"/>
-                <w:left w:val="nil"/>
-                <w:bottom w:val="nil"/>
-                <w:right w:val="nil"/>
-                <w:between w:val="nil"/>
-              </w:pBdr>
-              <w:rPr>
-                <w:rFonts w:ascii="Helvetica" w:hAnsi="Helvetica"/>
-                <w:color w:val="000000"/>
-              </w:rPr>
-            </w:pPr>
-            <w:r>
-              <w:rPr>
-                <w:rFonts w:ascii="Helvetica" w:hAnsi="Helvetica"/>
-                <w:color w:val="000000"/>
-              </w:rPr>
-              <w:t>Ó</w:t>
-            </w:r>
-            <w:r>
-              <w:rPr>
-                <w:rFonts w:ascii="Helvetica" w:hAnsi="Helvetica"/>
-                <w:color w:val="000000"/>
-              </w:rPr>
-              <w:t>rgão de Proteção e Defesa do Consumidor que atua em âmbito estadua</w:t>
-            </w:r>
-            <w:r>
-              <w:rPr>
-                <w:rFonts w:ascii="Helvetica" w:hAnsi="Helvetica"/>
-                <w:color w:val="000000"/>
-              </w:rPr>
-              <w:t>l no qual desempenha atividades como: r</w:t>
-            </w:r>
-            <w:r>
-              <w:rPr>
-                <w:rFonts w:ascii="Helvetica" w:hAnsi="Helvetica"/>
-                <w:color w:val="000000"/>
-              </w:rPr>
-              <w:t>ealiza fiscalizações e estabelece sanções, como multas</w:t>
-            </w:r>
-            <w:r>
-              <w:rPr>
-                <w:rFonts w:ascii="Helvetica" w:hAnsi="Helvetica"/>
-                <w:color w:val="000000"/>
-              </w:rPr>
-              <w:t>, m</w:t>
-            </w:r>
-            <w:r>
-              <w:rPr>
-                <w:rFonts w:ascii="Helvetica" w:hAnsi="Helvetica"/>
-                <w:color w:val="000000"/>
-              </w:rPr>
-              <w:t>ediante a solicitação do consumidor, ele abre processos solicitando esclarecimentos aos fornecedores sobre suas práticas</w:t>
-            </w:r>
-            <w:r>
-              <w:rPr>
-                <w:rFonts w:ascii="Helvetica" w:hAnsi="Helvetica"/>
-                <w:color w:val="000000"/>
-              </w:rPr>
-              <w:t xml:space="preserve"> entre outras funções.</w:t>
-            </w:r>
-          </w:p>
-        </w:tc>
-      </w:tr>
-      <w:tr>
-        <w:trPr>
-          <w:trHeight w:val="1060"/>
-          <w:jc w:val="center"/>
-        </w:trPr>
-        <w:tc>
-          <w:tcPr>
-            <w:tcW w:w="2542" w:type="dxa"/>
-            <w:tcBorders>
-              <w:top w:val="single" w:sz="4" w:space="0" w:color="000000"/>
-              <w:left w:val="single" w:sz="8" w:space="0" w:color="FF9900"/>
-              <w:bottom w:val="single" w:sz="4" w:space="0" w:color="000000"/>
-              <w:right w:val="single" w:sz="8" w:space="0" w:color="FF9900"/>
-            </w:tcBorders>
-            <w:tcMar>
-              <w:top w:w="100" w:type="dxa"/>
-              <w:left w:w="100" w:type="dxa"/>
-              <w:bottom w:w="100" w:type="dxa"/>
-              <w:right w:w="100" w:type="dxa"/>
-            </w:tcMar>
-            <w:vAlign w:val="center"/>
-          </w:tcPr>
-          <w:p>
-            <w:pPr>
-              <w:widowControl w:val="0"/>
-              <w:pBdr>
-                <w:top w:val="nil"/>
-                <w:left w:val="nil"/>
-                <w:bottom w:val="nil"/>
-                <w:right w:val="nil"/>
-                <w:between w:val="nil"/>
-              </w:pBdr>
-              <w:jc w:val="center"/>
-            </w:pPr>
-            <w:r>
-              <w:t>Produto</w:t>
-            </w:r>
-          </w:p>
-        </w:tc>
-        <w:tc>
-          <w:tcPr>
-            <w:tcW w:w="7097" w:type="dxa"/>
-            <w:tcBorders>
-              <w:top w:val="single" w:sz="4" w:space="0" w:color="000000"/>
-              <w:left w:val="nil"/>
-              <w:bottom w:val="single" w:sz="4" w:space="0" w:color="000000"/>
-              <w:right w:val="single" w:sz="8" w:space="0" w:color="FF9900"/>
-            </w:tcBorders>
-            <w:shd w:val="clear" w:color="auto" w:fill="FFFFFF"/>
-            <w:tcMar>
-              <w:top w:w="100" w:type="dxa"/>
-              <w:left w:w="100" w:type="dxa"/>
-              <w:bottom w:w="100" w:type="dxa"/>
-              <w:right w:w="100" w:type="dxa"/>
-            </w:tcMar>
-          </w:tcPr>
-          <w:p>
-            <w:pPr>
-              <w:widowControl w:val="0"/>
-              <w:pBdr>
-                <w:top w:val="nil"/>
-                <w:left w:val="nil"/>
-                <w:bottom w:val="nil"/>
-                <w:right w:val="nil"/>
-                <w:between w:val="nil"/>
-              </w:pBdr>
-            </w:pPr>
-            <w:r>
-              <w:t>C</w:t>
-            </w:r>
-            <w:r>
-              <w:t>onjunto de atributos, tangíveis ou intangíveis, constituído através do processo de produção, para atendimento de necessidades reais ou simbólicas, e que pode ser negociado no mercado, mediante um determinado valor de troca, quando então se converte em mercadoria.</w:t>
-            </w:r>
-          </w:p>
-          <w:p>
-            <w:pPr>
-              <w:widowControl w:val="0"/>
-              <w:pBdr>
-                <w:top w:val="nil"/>
-                <w:left w:val="nil"/>
-                <w:bottom w:val="nil"/>
-                <w:right w:val="nil"/>
-                <w:between w:val="nil"/>
-              </w:pBdr>
-            </w:pPr>
-            <w:r>
-              <w:t>Cada produto de petshop possui:</w:t>
-            </w:r>
-          </w:p>
-          <w:p>
-            <w:pPr>
-              <w:pStyle w:val="PargrafodaLista"/>
-              <w:widowControl w:val="0"/>
-              <w:numPr>
-                <w:ilvl w:val="0"/>
-                <w:numId w:val="4"/>
-              </w:numPr>
-              <w:pBdr>
-                <w:top w:val="nil"/>
-                <w:left w:val="nil"/>
-                <w:bottom w:val="nil"/>
-                <w:right w:val="nil"/>
-                <w:between w:val="nil"/>
-              </w:pBdr>
-              <w:rPr>
-                <w:rFonts w:ascii="Arial" w:hAnsi="Arial" w:cs="Arial"/>
-              </w:rPr>
-            </w:pPr>
-            <w:r>
-              <w:rPr>
-                <w:rFonts w:ascii="Arial" w:hAnsi="Arial" w:cs="Arial"/>
-              </w:rPr>
-              <w:t>Categoria</w:t>
-            </w:r>
-          </w:p>
-          <w:p>
-            <w:pPr>
-              <w:pStyle w:val="PargrafodaLista"/>
-              <w:widowControl w:val="0"/>
-              <w:numPr>
-                <w:ilvl w:val="0"/>
-                <w:numId w:val="4"/>
-              </w:numPr>
-              <w:pBdr>
-                <w:top w:val="nil"/>
-                <w:left w:val="nil"/>
-                <w:bottom w:val="nil"/>
-                <w:right w:val="nil"/>
-                <w:between w:val="nil"/>
-              </w:pBdr>
-              <w:rPr>
-                <w:rFonts w:ascii="Arial" w:hAnsi="Arial" w:cs="Arial"/>
-              </w:rPr>
-            </w:pPr>
-            <w:r>
-              <w:rPr>
-                <w:rFonts w:ascii="Arial" w:hAnsi="Arial" w:cs="Arial"/>
-              </w:rPr>
-              <w:t>Espécie destinada</w:t>
-            </w:r>
-          </w:p>
-          <w:p>
-            <w:pPr>
-              <w:pStyle w:val="PargrafodaLista"/>
-              <w:widowControl w:val="0"/>
-              <w:numPr>
-                <w:ilvl w:val="0"/>
-                <w:numId w:val="4"/>
-              </w:numPr>
-              <w:pBdr>
-                <w:top w:val="nil"/>
-                <w:left w:val="nil"/>
-                <w:bottom w:val="nil"/>
-                <w:right w:val="nil"/>
-                <w:between w:val="nil"/>
-              </w:pBdr>
-              <w:rPr>
-                <w:rFonts w:ascii="Arial" w:hAnsi="Arial" w:cs="Arial"/>
-              </w:rPr>
-            </w:pPr>
-            <w:r>
-              <w:rPr>
-                <w:rFonts w:ascii="Arial" w:hAnsi="Arial" w:cs="Arial"/>
-              </w:rPr>
-              <w:t>Finalidade</w:t>
-            </w:r>
-          </w:p>
-          <w:p>
-            <w:pPr>
-              <w:pStyle w:val="PargrafodaLista"/>
-              <w:widowControl w:val="0"/>
-              <w:numPr>
-                <w:ilvl w:val="0"/>
-                <w:numId w:val="4"/>
-              </w:numPr>
-              <w:pBdr>
-                <w:top w:val="nil"/>
-                <w:left w:val="nil"/>
-                <w:bottom w:val="nil"/>
-                <w:right w:val="nil"/>
-                <w:between w:val="nil"/>
-              </w:pBdr>
-              <w:rPr>
-                <w:rFonts w:ascii="Arial" w:hAnsi="Arial" w:cs="Arial"/>
-              </w:rPr>
-            </w:pPr>
-            <w:r>
-              <w:rPr>
-                <w:rFonts w:ascii="Arial" w:hAnsi="Arial" w:cs="Arial"/>
-              </w:rPr>
-              <w:t>Foto</w:t>
-            </w:r>
-          </w:p>
-          <w:p>
-            <w:pPr>
-              <w:pStyle w:val="PargrafodaLista"/>
-              <w:widowControl w:val="0"/>
-              <w:numPr>
-                <w:ilvl w:val="0"/>
-                <w:numId w:val="4"/>
-              </w:numPr>
-              <w:pBdr>
-                <w:top w:val="nil"/>
-                <w:left w:val="nil"/>
-                <w:bottom w:val="nil"/>
-                <w:right w:val="nil"/>
-                <w:between w:val="nil"/>
-              </w:pBdr>
-              <w:rPr>
-                <w:rFonts w:ascii="Arial" w:hAnsi="Arial" w:cs="Arial"/>
-              </w:rPr>
-            </w:pPr>
-            <w:r>
-              <w:rPr>
-                <w:rFonts w:ascii="Arial" w:hAnsi="Arial" w:cs="Arial"/>
-              </w:rPr>
-              <w:t>Fabricante</w:t>
-            </w:r>
-          </w:p>
-          <w:p>
-            <w:pPr>
-              <w:pStyle w:val="PargrafodaLista"/>
-              <w:widowControl w:val="0"/>
-              <w:numPr>
-                <w:ilvl w:val="0"/>
-                <w:numId w:val="4"/>
-              </w:numPr>
-              <w:pBdr>
-                <w:top w:val="nil"/>
-                <w:left w:val="nil"/>
-                <w:bottom w:val="nil"/>
-                <w:right w:val="nil"/>
-                <w:between w:val="nil"/>
-              </w:pBdr>
-              <w:rPr>
-                <w:rFonts w:ascii="Arial" w:hAnsi="Arial" w:cs="Arial"/>
-              </w:rPr>
-            </w:pPr>
-            <w:r>
-              <w:rPr>
-                <w:rFonts w:ascii="Arial" w:hAnsi="Arial" w:cs="Arial"/>
-              </w:rPr>
-              <w:t>Nome do produto</w:t>
-            </w:r>
-          </w:p>
-          <w:p>
-            <w:pPr>
-              <w:pStyle w:val="PargrafodaLista"/>
-              <w:widowControl w:val="0"/>
-              <w:numPr>
-                <w:ilvl w:val="0"/>
-                <w:numId w:val="4"/>
-              </w:numPr>
-              <w:pBdr>
-                <w:top w:val="nil"/>
-                <w:left w:val="nil"/>
-                <w:bottom w:val="nil"/>
-                <w:right w:val="nil"/>
-                <w:between w:val="nil"/>
-              </w:pBdr>
-              <w:rPr>
-                <w:rFonts w:ascii="Helvetica" w:hAnsi="Helvetica"/>
-                <w:color w:val="000000"/>
-              </w:rPr>
-            </w:pPr>
-            <w:r>
-              <w:rPr>
-                <w:rFonts w:ascii="Arial" w:hAnsi="Arial" w:cs="Arial"/>
-              </w:rPr>
-              <w:t>Lote</w:t>
-            </w:r>
-          </w:p>
-        </w:tc>
-      </w:tr>
-      <w:tr>
-        <w:trPr>
-          <w:trHeight w:val="1060"/>
-          <w:jc w:val="center"/>
-        </w:trPr>
-        <w:tc>
-          <w:tcPr>
-            <w:tcW w:w="2542" w:type="dxa"/>
-            <w:tcBorders>
-              <w:top w:val="single" w:sz="4" w:space="0" w:color="000000"/>
-              <w:left w:val="single" w:sz="8" w:space="0" w:color="FF9900"/>
-              <w:bottom w:val="single" w:sz="4" w:space="0" w:color="000000"/>
-              <w:right w:val="single" w:sz="8" w:space="0" w:color="FF9900"/>
-            </w:tcBorders>
-            <w:tcMar>
-              <w:top w:w="100" w:type="dxa"/>
-              <w:left w:w="100" w:type="dxa"/>
-              <w:bottom w:w="100" w:type="dxa"/>
-              <w:right w:w="100" w:type="dxa"/>
-            </w:tcMar>
-            <w:vAlign w:val="center"/>
-          </w:tcPr>
-          <w:p>
-            <w:pPr>
-              <w:widowControl w:val="0"/>
-              <w:pBdr>
-                <w:top w:val="nil"/>
-                <w:left w:val="nil"/>
-                <w:bottom w:val="nil"/>
-                <w:right w:val="nil"/>
-                <w:between w:val="nil"/>
-              </w:pBdr>
-              <w:jc w:val="center"/>
-            </w:pPr>
-            <w:r>
-              <w:t>Produtos de uso veterinário</w:t>
-            </w:r>
-          </w:p>
-        </w:tc>
-        <w:tc>
-          <w:tcPr>
-            <w:tcW w:w="7097" w:type="dxa"/>
-            <w:tcBorders>
-              <w:top w:val="single" w:sz="4" w:space="0" w:color="000000"/>
-              <w:left w:val="nil"/>
-              <w:bottom w:val="single" w:sz="4" w:space="0" w:color="000000"/>
-              <w:right w:val="single" w:sz="8" w:space="0" w:color="FF9900"/>
-            </w:tcBorders>
-            <w:shd w:val="clear" w:color="auto" w:fill="FFFFFF"/>
-            <w:tcMar>
-              <w:top w:w="100" w:type="dxa"/>
-              <w:left w:w="100" w:type="dxa"/>
-              <w:bottom w:w="100" w:type="dxa"/>
-              <w:right w:w="100" w:type="dxa"/>
-            </w:tcMar>
-          </w:tcPr>
-          <w:p>
-            <w:pPr>
-              <w:widowControl w:val="0"/>
-              <w:pBdr>
-                <w:top w:val="nil"/>
-                <w:left w:val="nil"/>
-                <w:bottom w:val="nil"/>
-                <w:right w:val="nil"/>
-                <w:between w:val="nil"/>
-              </w:pBdr>
-              <w:rPr>
-                <w:rFonts w:ascii="Helvetica" w:hAnsi="Helvetica"/>
-                <w:color w:val="000000"/>
-              </w:rPr>
-            </w:pPr>
-            <w:r>
-              <w:t>Os produtos de uso veterinário são toda substância química, biológica,</w:t>
-            </w:r>
-            <w:r>
-              <w:t xml:space="preserve"> </w:t>
-            </w:r>
-            <w:r>
-              <w:t>biotecnológica ou preparação manufaturada cuja administração seja aplicada de forma individual ou coletiva, direta ou misturada com os alimentos, destinada à prevenção, ao diagnóstico, à cura ou ao tratamento das doenças dos animais,</w:t>
-            </w:r>
-            <w:r>
-              <w:t xml:space="preserve"> </w:t>
-            </w:r>
-            <w:r>
-              <w:t>incluindo os aditivos, suprimentos promotores,</w:t>
-            </w:r>
-            <w:r>
-              <w:t xml:space="preserve"> </w:t>
-            </w:r>
-            <w:r>
-              <w:t>melhoradores da produção animal, medicamentos, vacinas, antissépticos, desinfetantes de uso ambiental ou equipamentos, pesticidas e todos os produtos que, utilizados nos animais ou no seu habitat, protejam, restaurem ou modifiquem suas funções orgânicas e fisiológicas, bem como os produtos destinados ao embelezamento dos animais.</w:t>
-            </w:r>
-          </w:p>
-        </w:tc>
-      </w:tr>
-      <w:tr>
-        <w:trPr>
-          <w:trHeight w:val="1060"/>
-          <w:jc w:val="center"/>
-        </w:trPr>
-        <w:tc>
-          <w:tcPr>
-            <w:tcW w:w="2542" w:type="dxa"/>
-            <w:tcBorders>
-              <w:top w:val="single" w:sz="4" w:space="0" w:color="000000"/>
-              <w:left w:val="single" w:sz="8" w:space="0" w:color="FF9900"/>
-              <w:bottom w:val="single" w:sz="4" w:space="0" w:color="000000"/>
-              <w:right w:val="single" w:sz="8" w:space="0" w:color="FF9900"/>
-            </w:tcBorders>
-            <w:tcMar>
-              <w:top w:w="100" w:type="dxa"/>
-              <w:left w:w="100" w:type="dxa"/>
-              <w:bottom w:w="100" w:type="dxa"/>
-              <w:right w:w="100" w:type="dxa"/>
-            </w:tcMar>
-            <w:vAlign w:val="center"/>
-          </w:tcPr>
-          <w:p>
-            <w:pPr>
-              <w:widowControl w:val="0"/>
-              <w:pBdr>
-                <w:top w:val="nil"/>
-                <w:left w:val="nil"/>
-                <w:bottom w:val="nil"/>
-                <w:right w:val="nil"/>
-                <w:between w:val="nil"/>
-              </w:pBdr>
-              <w:jc w:val="center"/>
-            </w:pPr>
-            <w:r>
-              <w:t>Rações convencionais cães e gatos</w:t>
-            </w:r>
-          </w:p>
-        </w:tc>
-        <w:tc>
-          <w:tcPr>
-            <w:tcW w:w="7097" w:type="dxa"/>
-            <w:tcBorders>
-              <w:top w:val="single" w:sz="4" w:space="0" w:color="000000"/>
-              <w:left w:val="nil"/>
-              <w:bottom w:val="single" w:sz="4" w:space="0" w:color="000000"/>
-              <w:right w:val="single" w:sz="8" w:space="0" w:color="FF9900"/>
-            </w:tcBorders>
-            <w:shd w:val="clear" w:color="auto" w:fill="FFFFFF"/>
-            <w:tcMar>
-              <w:top w:w="100" w:type="dxa"/>
-              <w:left w:w="100" w:type="dxa"/>
-              <w:bottom w:w="100" w:type="dxa"/>
-              <w:right w:w="100" w:type="dxa"/>
-            </w:tcMar>
-          </w:tcPr>
-          <w:p>
-            <w:pPr>
-              <w:widowControl w:val="0"/>
-              <w:pBdr>
-                <w:top w:val="nil"/>
-                <w:left w:val="nil"/>
-                <w:bottom w:val="nil"/>
-                <w:right w:val="nil"/>
-                <w:between w:val="nil"/>
-              </w:pBdr>
-            </w:pPr>
-            <w:r>
-              <w:t>Ração fornecida ao animal diariamente.</w:t>
-            </w:r>
-          </w:p>
-          <w:p>
-            <w:pPr>
-              <w:widowControl w:val="0"/>
-              <w:pBdr>
-                <w:top w:val="nil"/>
-                <w:left w:val="nil"/>
-                <w:bottom w:val="nil"/>
-                <w:right w:val="nil"/>
-                <w:between w:val="nil"/>
-              </w:pBdr>
-            </w:pPr>
-            <w:r>
-              <w:t>Cada tipo de ração possui:</w:t>
-            </w:r>
-          </w:p>
-          <w:p>
-            <w:pPr>
-              <w:pStyle w:val="PargrafodaLista"/>
-              <w:widowControl w:val="0"/>
-              <w:numPr>
-                <w:ilvl w:val="0"/>
-                <w:numId w:val="2"/>
-              </w:numPr>
-              <w:pBdr>
-                <w:top w:val="nil"/>
-                <w:left w:val="nil"/>
-                <w:bottom w:val="nil"/>
-                <w:right w:val="nil"/>
-                <w:between w:val="nil"/>
-              </w:pBdr>
-              <w:rPr>
-                <w:rFonts w:ascii="Arial" w:hAnsi="Arial" w:cs="Arial"/>
-              </w:rPr>
-            </w:pPr>
-            <w:r>
-              <w:rPr>
-                <w:rFonts w:ascii="Arial" w:hAnsi="Arial" w:cs="Arial"/>
-              </w:rPr>
-              <w:t>Qualidade</w:t>
-            </w:r>
-          </w:p>
-          <w:p>
-            <w:pPr>
-              <w:pStyle w:val="PargrafodaLista"/>
-              <w:widowControl w:val="0"/>
-              <w:numPr>
-                <w:ilvl w:val="0"/>
-                <w:numId w:val="2"/>
-              </w:numPr>
-              <w:pBdr>
-                <w:top w:val="nil"/>
-                <w:left w:val="nil"/>
-                <w:bottom w:val="nil"/>
-                <w:right w:val="nil"/>
-                <w:between w:val="nil"/>
-              </w:pBdr>
-              <w:rPr>
-                <w:rFonts w:ascii="Arial" w:hAnsi="Arial" w:cs="Arial"/>
-              </w:rPr>
-            </w:pPr>
-            <w:r>
-              <w:rPr>
-                <w:rFonts w:ascii="Arial" w:hAnsi="Arial" w:cs="Arial"/>
-              </w:rPr>
-              <w:t>Especialidade</w:t>
-            </w:r>
-          </w:p>
-          <w:p>
-            <w:pPr>
-              <w:pStyle w:val="PargrafodaLista"/>
-              <w:widowControl w:val="0"/>
-              <w:numPr>
-                <w:ilvl w:val="0"/>
-                <w:numId w:val="2"/>
-              </w:numPr>
-              <w:pBdr>
-                <w:top w:val="nil"/>
-                <w:left w:val="nil"/>
-                <w:bottom w:val="nil"/>
-                <w:right w:val="nil"/>
-                <w:between w:val="nil"/>
-              </w:pBdr>
-              <w:rPr>
-                <w:rFonts w:ascii="Arial" w:hAnsi="Arial" w:cs="Arial"/>
-              </w:rPr>
-            </w:pPr>
-            <w:r>
-              <w:rPr>
-                <w:rFonts w:ascii="Arial" w:hAnsi="Arial" w:cs="Arial"/>
-              </w:rPr>
-              <w:t>Idade destinada</w:t>
-            </w:r>
-          </w:p>
-          <w:p>
-            <w:pPr>
-              <w:pStyle w:val="PargrafodaLista"/>
-              <w:widowControl w:val="0"/>
-              <w:numPr>
-                <w:ilvl w:val="0"/>
-                <w:numId w:val="2"/>
-              </w:numPr>
-              <w:pBdr>
-                <w:top w:val="nil"/>
-                <w:left w:val="nil"/>
-                <w:bottom w:val="nil"/>
-                <w:right w:val="nil"/>
-                <w:between w:val="nil"/>
-              </w:pBdr>
-              <w:rPr>
-                <w:rFonts w:ascii="Arial" w:hAnsi="Arial" w:cs="Arial"/>
-              </w:rPr>
-            </w:pPr>
-            <w:r>
-              <w:rPr>
-                <w:rFonts w:ascii="Arial" w:hAnsi="Arial" w:cs="Arial"/>
-              </w:rPr>
-              <w:t>Raça</w:t>
-            </w:r>
-          </w:p>
-          <w:p>
-            <w:pPr>
-              <w:pStyle w:val="PargrafodaLista"/>
-              <w:widowControl w:val="0"/>
-              <w:numPr>
-                <w:ilvl w:val="0"/>
-                <w:numId w:val="2"/>
-              </w:numPr>
-              <w:pBdr>
-                <w:top w:val="nil"/>
-                <w:left w:val="nil"/>
-                <w:bottom w:val="nil"/>
-                <w:right w:val="nil"/>
-                <w:between w:val="nil"/>
-              </w:pBdr>
-              <w:rPr>
-                <w:rFonts w:ascii="Arial" w:hAnsi="Arial" w:cs="Arial"/>
-              </w:rPr>
-            </w:pPr>
-            <w:r>
-              <w:rPr>
-                <w:rFonts w:ascii="Arial" w:hAnsi="Arial" w:cs="Arial"/>
-              </w:rPr>
-              <w:t>Tamanho destino</w:t>
-            </w:r>
-          </w:p>
-          <w:p>
-            <w:pPr>
-              <w:pStyle w:val="PargrafodaLista"/>
-              <w:widowControl w:val="0"/>
-              <w:numPr>
-                <w:ilvl w:val="0"/>
-                <w:numId w:val="2"/>
-              </w:numPr>
-              <w:pBdr>
-                <w:top w:val="nil"/>
-                <w:left w:val="nil"/>
-                <w:bottom w:val="nil"/>
-                <w:right w:val="nil"/>
-                <w:between w:val="nil"/>
-              </w:pBdr>
-              <w:rPr>
-                <w:rFonts w:ascii="Arial" w:hAnsi="Arial" w:cs="Arial"/>
-              </w:rPr>
-            </w:pPr>
-            <w:r>
-              <w:rPr>
-                <w:rFonts w:ascii="Arial" w:hAnsi="Arial" w:cs="Arial"/>
-              </w:rPr>
-              <w:t>Consistência</w:t>
-            </w:r>
-          </w:p>
-          <w:p>
-            <w:pPr>
-              <w:pStyle w:val="PargrafodaLista"/>
-              <w:widowControl w:val="0"/>
-              <w:numPr>
-                <w:ilvl w:val="0"/>
-                <w:numId w:val="2"/>
-              </w:numPr>
-              <w:pBdr>
-                <w:top w:val="nil"/>
-                <w:left w:val="nil"/>
-                <w:bottom w:val="nil"/>
-                <w:right w:val="nil"/>
-                <w:between w:val="nil"/>
-              </w:pBdr>
-            </w:pPr>
-            <w:r>
-              <w:rPr>
-                <w:rFonts w:ascii="Arial" w:hAnsi="Arial" w:cs="Arial"/>
-              </w:rPr>
-              <w:t>Apresentações</w:t>
-            </w:r>
-          </w:p>
-        </w:tc>
-      </w:tr>
-      <w:tr>
-        <w:trPr>
-          <w:trHeight w:val="1060"/>
-          <w:jc w:val="center"/>
-        </w:trPr>
-        <w:tc>
-          <w:tcPr>
-            <w:tcW w:w="2542" w:type="dxa"/>
-            <w:tcBorders>
-              <w:top w:val="single" w:sz="4" w:space="0" w:color="000000"/>
-              <w:left w:val="single" w:sz="8" w:space="0" w:color="FF9900"/>
-              <w:bottom w:val="single" w:sz="4" w:space="0" w:color="000000"/>
-              <w:right w:val="single" w:sz="8" w:space="0" w:color="FF9900"/>
-            </w:tcBorders>
-            <w:tcMar>
-              <w:top w:w="100" w:type="dxa"/>
-              <w:left w:w="100" w:type="dxa"/>
-              <w:bottom w:w="100" w:type="dxa"/>
-              <w:right w:w="100" w:type="dxa"/>
-            </w:tcMar>
-            <w:vAlign w:val="center"/>
-          </w:tcPr>
-          <w:p>
-            <w:pPr>
-              <w:widowControl w:val="0"/>
-              <w:pBdr>
-                <w:top w:val="nil"/>
-                <w:left w:val="nil"/>
-                <w:bottom w:val="nil"/>
-                <w:right w:val="nil"/>
-                <w:between w:val="nil"/>
-              </w:pBdr>
-              <w:jc w:val="center"/>
-            </w:pPr>
-            <w:r>
-              <w:t>Ração veterinária ou terapêutica</w:t>
-            </w:r>
-          </w:p>
-        </w:tc>
-        <w:tc>
-          <w:tcPr>
-            <w:tcW w:w="7097" w:type="dxa"/>
-            <w:tcBorders>
-              <w:top w:val="single" w:sz="4" w:space="0" w:color="000000"/>
-              <w:left w:val="nil"/>
-              <w:bottom w:val="single" w:sz="4" w:space="0" w:color="000000"/>
-              <w:right w:val="single" w:sz="8" w:space="0" w:color="FF9900"/>
-            </w:tcBorders>
-            <w:shd w:val="clear" w:color="auto" w:fill="FFFFFF"/>
-            <w:tcMar>
-              <w:top w:w="100" w:type="dxa"/>
-              <w:left w:w="100" w:type="dxa"/>
-              <w:bottom w:w="100" w:type="dxa"/>
-              <w:right w:w="100" w:type="dxa"/>
-            </w:tcMar>
-          </w:tcPr>
-          <w:p>
-            <w:pPr>
-              <w:widowControl w:val="0"/>
-              <w:pBdr>
-                <w:top w:val="nil"/>
-                <w:left w:val="nil"/>
-                <w:bottom w:val="nil"/>
-                <w:right w:val="nil"/>
-                <w:between w:val="nil"/>
-              </w:pBdr>
-            </w:pPr>
-            <w:r>
-              <w:t>São alimentos coadjuvantes no tratamento de certas doenças.</w:t>
-            </w:r>
-          </w:p>
-          <w:p>
-            <w:pPr>
-              <w:widowControl w:val="0"/>
-              <w:pBdr>
-                <w:top w:val="nil"/>
-                <w:left w:val="nil"/>
-                <w:bottom w:val="nil"/>
-                <w:right w:val="nil"/>
-                <w:between w:val="nil"/>
-              </w:pBdr>
-            </w:pPr>
-            <w:r>
-              <w:t>Cada tipo de ração veterinária ou terapêutica possui:</w:t>
-            </w:r>
-          </w:p>
-          <w:p>
-            <w:pPr>
-              <w:pStyle w:val="PargrafodaLista"/>
-              <w:widowControl w:val="0"/>
-              <w:numPr>
-                <w:ilvl w:val="0"/>
-                <w:numId w:val="3"/>
-              </w:numPr>
-              <w:pBdr>
-                <w:top w:val="nil"/>
-                <w:left w:val="nil"/>
-                <w:bottom w:val="nil"/>
-                <w:right w:val="nil"/>
-                <w:between w:val="nil"/>
-              </w:pBdr>
-              <w:rPr>
-                <w:rFonts w:ascii="Arial" w:hAnsi="Arial" w:cs="Arial"/>
-              </w:rPr>
-            </w:pPr>
-            <w:r>
-              <w:rPr>
-                <w:rFonts w:ascii="Arial" w:hAnsi="Arial" w:cs="Arial"/>
-              </w:rPr>
-              <w:t>Indicação</w:t>
-            </w:r>
-          </w:p>
-          <w:p>
-            <w:pPr>
-              <w:pStyle w:val="PargrafodaLista"/>
-              <w:widowControl w:val="0"/>
-              <w:numPr>
-                <w:ilvl w:val="0"/>
-                <w:numId w:val="3"/>
-              </w:numPr>
-              <w:pBdr>
-                <w:top w:val="nil"/>
-                <w:left w:val="nil"/>
-                <w:bottom w:val="nil"/>
-                <w:right w:val="nil"/>
-                <w:between w:val="nil"/>
-              </w:pBdr>
-              <w:rPr>
-                <w:rFonts w:ascii="Arial" w:hAnsi="Arial" w:cs="Arial"/>
-              </w:rPr>
-            </w:pPr>
-            <w:r>
-              <w:rPr>
-                <w:rFonts w:ascii="Arial" w:hAnsi="Arial" w:cs="Arial"/>
-              </w:rPr>
-              <w:t>Consistência</w:t>
-            </w:r>
-          </w:p>
-          <w:p>
-            <w:pPr>
-              <w:pStyle w:val="PargrafodaLista"/>
-              <w:widowControl w:val="0"/>
-              <w:numPr>
-                <w:ilvl w:val="0"/>
-                <w:numId w:val="3"/>
-              </w:numPr>
-              <w:pBdr>
-                <w:top w:val="nil"/>
-                <w:left w:val="nil"/>
-                <w:bottom w:val="nil"/>
-                <w:right w:val="nil"/>
-                <w:between w:val="nil"/>
-              </w:pBdr>
-              <w:rPr>
-                <w:rFonts w:ascii="Arial" w:hAnsi="Arial" w:cs="Arial"/>
-              </w:rPr>
-            </w:pPr>
-            <w:r>
-              <w:rPr>
-                <w:rFonts w:ascii="Arial" w:hAnsi="Arial" w:cs="Arial"/>
-              </w:rPr>
-              <w:lastRenderedPageBreak/>
-              <w:t>Ingrediente</w:t>
-            </w:r>
-          </w:p>
-          <w:p>
-            <w:pPr>
-              <w:pStyle w:val="PargrafodaLista"/>
-              <w:widowControl w:val="0"/>
-              <w:numPr>
-                <w:ilvl w:val="0"/>
-                <w:numId w:val="3"/>
-              </w:numPr>
-              <w:pBdr>
-                <w:top w:val="nil"/>
-                <w:left w:val="nil"/>
-                <w:bottom w:val="nil"/>
-                <w:right w:val="nil"/>
-                <w:between w:val="nil"/>
-              </w:pBdr>
-              <w:rPr>
-                <w:rFonts w:ascii="Arial" w:hAnsi="Arial" w:cs="Arial"/>
-              </w:rPr>
-            </w:pPr>
-            <w:r>
-              <w:rPr>
-                <w:rFonts w:ascii="Arial" w:hAnsi="Arial" w:cs="Arial"/>
-              </w:rPr>
-              <w:t>Guia de alimentação</w:t>
-            </w:r>
-          </w:p>
-          <w:p>
-            <w:pPr>
-              <w:pStyle w:val="PargrafodaLista"/>
-              <w:widowControl w:val="0"/>
-              <w:numPr>
-                <w:ilvl w:val="0"/>
-                <w:numId w:val="3"/>
-              </w:numPr>
-              <w:pBdr>
-                <w:top w:val="nil"/>
-                <w:left w:val="nil"/>
-                <w:bottom w:val="nil"/>
-                <w:right w:val="nil"/>
-                <w:between w:val="nil"/>
-              </w:pBdr>
-            </w:pPr>
-            <w:r>
-              <w:rPr>
-                <w:rFonts w:ascii="Arial" w:hAnsi="Arial" w:cs="Arial"/>
-              </w:rPr>
-              <w:t>Apresentações</w:t>
-            </w:r>
-          </w:p>
-        </w:tc>
-      </w:tr>
-      <w:tr>
-        <w:trPr>
-          <w:trHeight w:val="1060"/>
-          <w:jc w:val="center"/>
-        </w:trPr>
-        <w:tc>
-          <w:tcPr>
-            <w:tcW w:w="2542" w:type="dxa"/>
-            <w:tcBorders>
-              <w:top w:val="single" w:sz="4" w:space="0" w:color="000000"/>
-              <w:left w:val="single" w:sz="8" w:space="0" w:color="FF9900"/>
-              <w:bottom w:val="single" w:sz="4" w:space="0" w:color="000000"/>
-              <w:right w:val="single" w:sz="8" w:space="0" w:color="FF9900"/>
-            </w:tcBorders>
-            <w:tcMar>
-              <w:top w:w="100" w:type="dxa"/>
-              <w:left w:w="100" w:type="dxa"/>
-              <w:bottom w:w="100" w:type="dxa"/>
-              <w:right w:w="100" w:type="dxa"/>
-            </w:tcMar>
-            <w:vAlign w:val="center"/>
-          </w:tcPr>
-          <w:p>
-            <w:pPr>
-              <w:widowControl w:val="0"/>
-              <w:pBdr>
-                <w:top w:val="nil"/>
-                <w:left w:val="nil"/>
-                <w:bottom w:val="nil"/>
-                <w:right w:val="nil"/>
-                <w:between w:val="nil"/>
-              </w:pBdr>
-              <w:jc w:val="center"/>
-            </w:pPr>
-            <w:r>
-              <w:lastRenderedPageBreak/>
               <w:t>Reembolso</w:t>
             </w:r>
           </w:p>

</xml_diff>